<commit_message>
Revisi Latar Belakang + Rumusan & Tujuan Masalah
</commit_message>
<xml_diff>
--- a/PERBANDINGAN METODE KNN DAN NAÏVE BAYES DALAM MENENTUKAN CURAH HUJAN.docx
+++ b/PERBANDINGAN METODE KNN DAN NAÏVE BAYES DALAM MENENTUKAN CURAH HUJAN.docx
@@ -1,12 +1,12 @@
 
 <file path=word/document.xml><?xml version="1.0" encoding="utf-8"?>
-<w:document xmlns:wpc="http://schemas.microsoft.com/office/word/2010/wordprocessingCanvas" xmlns:cx="http://schemas.microsoft.com/office/drawing/2014/chartex" xmlns:cx1="http://schemas.microsoft.com/office/drawing/2015/9/8/chartex" xmlns:cx2="http://schemas.microsoft.com/office/drawing/2015/10/21/chartex" xmlns:cx3="http://schemas.microsoft.com/office/drawing/2016/5/9/chartex" xmlns:cx4="http://schemas.microsoft.com/office/drawing/2016/5/10/chartex" xmlns:cx5="http://schemas.microsoft.com/office/drawing/2016/5/11/chartex" xmlns:cx6="http://schemas.microsoft.com/office/drawing/2016/5/12/chartex" xmlns:cx7="http://schemas.microsoft.com/office/drawing/2016/5/13/chartex" xmlns:cx8="http://schemas.microsoft.com/office/drawing/2016/5/14/chartex" xmlns:mc="http://schemas.openxmlformats.org/markup-compatibility/2006" xmlns:aink="http://schemas.microsoft.com/office/drawing/2016/ink" xmlns:am3d="http://schemas.microsoft.com/office/drawing/2017/model3d" xmlns:o="urn:schemas-microsoft-com:office:office" xmlns:oel="http://schemas.microsoft.com/office/2019/extlst" xmlns:r="http://schemas.openxmlformats.org/officeDocument/2006/relationships" xmlns:m="http://schemas.openxmlformats.org/officeDocument/2006/math" xmlns:v="urn:schemas-microsoft-com:vml" xmlns:wp14="http://schemas.microsoft.com/office/word/2010/wordprocessingDrawing" xmlns:wp="http://schemas.openxmlformats.org/drawingml/2006/wordprocessingDrawing" xmlns:w10="urn:schemas-microsoft-com:office:word" xmlns:w="http://schemas.openxmlformats.org/wordprocessingml/2006/main" xmlns:w14="http://schemas.microsoft.com/office/word/2010/wordml" xmlns:w15="http://schemas.microsoft.com/office/word/2012/wordml" xmlns:w16cex="http://schemas.microsoft.com/office/word/2018/wordml/cex" xmlns:w16cid="http://schemas.microsoft.com/office/word/2016/wordml/cid" xmlns:w16="http://schemas.microsoft.com/office/word/2018/wordml" xmlns:w16sdtdh="http://schemas.microsoft.com/office/word/2020/wordml/sdtdatahash" xmlns:w16se="http://schemas.microsoft.com/office/word/2015/wordml/symex" xmlns:wpg="http://schemas.microsoft.com/office/word/2010/wordprocessingGroup" xmlns:wpi="http://schemas.microsoft.com/office/word/2010/wordprocessingInk" xmlns:wne="http://schemas.microsoft.com/office/word/2006/wordml" xmlns:wps="http://schemas.microsoft.com/office/word/2010/wordprocessingShape" mc:Ignorable="w14 w15 w16se w16cid w16 w16cex w16sdtdh wp14">
+<w:document xmlns:wpc="http://schemas.microsoft.com/office/word/2010/wordprocessingCanvas" xmlns:cx="http://schemas.microsoft.com/office/drawing/2014/chartex" xmlns:cx1="http://schemas.microsoft.com/office/drawing/2015/9/8/chartex" xmlns:cx2="http://schemas.microsoft.com/office/drawing/2015/10/21/chartex" xmlns:cx3="http://schemas.microsoft.com/office/drawing/2016/5/9/chartex" xmlns:cx4="http://schemas.microsoft.com/office/drawing/2016/5/10/chartex" xmlns:cx5="http://schemas.microsoft.com/office/drawing/2016/5/11/chartex" xmlns:cx6="http://schemas.microsoft.com/office/drawing/2016/5/12/chartex" xmlns:cx7="http://schemas.microsoft.com/office/drawing/2016/5/13/chartex" xmlns:cx8="http://schemas.microsoft.com/office/drawing/2016/5/14/chartex" xmlns:mc="http://schemas.openxmlformats.org/markup-compatibility/2006" xmlns:aink="http://schemas.microsoft.com/office/drawing/2016/ink" xmlns:am3d="http://schemas.microsoft.com/office/drawing/2017/model3d" xmlns:o="urn:schemas-microsoft-com:office:office" xmlns:oel="http://schemas.microsoft.com/office/2019/extlst" xmlns:r="http://schemas.openxmlformats.org/officeDocument/2006/relationships" xmlns:m="http://schemas.openxmlformats.org/officeDocument/2006/math" xmlns:v="urn:schemas-microsoft-com:vml" xmlns:wp14="http://schemas.microsoft.com/office/word/2010/wordprocessingDrawing" xmlns:wp="http://schemas.openxmlformats.org/drawingml/2006/wordprocessingDrawing" xmlns:w10="urn:schemas-microsoft-com:office:word" xmlns:w="http://schemas.openxmlformats.org/wordprocessingml/2006/main" xmlns:w14="http://schemas.microsoft.com/office/word/2010/wordml" xmlns:w15="http://schemas.microsoft.com/office/word/2012/wordml" xmlns:w16cex="http://schemas.microsoft.com/office/word/2018/wordml/cex" xmlns:w16cid="http://schemas.microsoft.com/office/word/2016/wordml/cid" xmlns:w16="http://schemas.microsoft.com/office/word/2018/wordml" xmlns:w16du="http://schemas.microsoft.com/office/word/2023/wordml/word16du" xmlns:w16sdtdh="http://schemas.microsoft.com/office/word/2020/wordml/sdtdatahash" xmlns:w16se="http://schemas.microsoft.com/office/word/2015/wordml/symex" xmlns:wpg="http://schemas.microsoft.com/office/word/2010/wordprocessingGroup" xmlns:wpi="http://schemas.microsoft.com/office/word/2010/wordprocessingInk" xmlns:wne="http://schemas.microsoft.com/office/word/2006/wordml" xmlns:wps="http://schemas.microsoft.com/office/word/2010/wordprocessingShape" mc:Ignorable="w14 w15 w16se w16cid w16 w16cex w16sdtdh wp14">
   <w:body>
     <w:p>
       <w:pPr>
         <w:pStyle w:val="Heading1"/>
       </w:pPr>
-      <w:bookmarkStart w:id="0" w:name="_Toc129942525"/>
+      <w:bookmarkStart w:id="0" w:name="_Toc131637676"/>
       <w:r>
         <w:t>PERBANDINGAN METODE KNN DAN NAÏVE BAYES DALAM MENENTUKAN</w:t>
       </w:r>
@@ -228,7 +228,7 @@
       <w:pPr>
         <w:pStyle w:val="Heading1"/>
       </w:pPr>
-      <w:bookmarkStart w:id="1" w:name="_Toc129942526"/>
+      <w:bookmarkStart w:id="1" w:name="_Toc131637677"/>
       <w:r>
         <w:lastRenderedPageBreak/>
         <w:t>DAFTAR ISI</w:t>
@@ -289,7 +289,7 @@
           <w:r>
             <w:fldChar w:fldCharType="separate"/>
           </w:r>
-          <w:hyperlink w:anchor="_Toc129942525" w:history="1">
+          <w:hyperlink w:anchor="_Toc131637676" w:history="1">
             <w:r>
               <w:rPr>
                 <w:rStyle w:val="Hyperlink"/>
@@ -316,7 +316,7 @@
                 <w:noProof/>
                 <w:webHidden/>
               </w:rPr>
-              <w:instrText xml:space="preserve"> PAGEREF _Toc129942525 \h </w:instrText>
+              <w:instrText xml:space="preserve"> PAGEREF _Toc131637676 \h </w:instrText>
             </w:r>
             <w:r>
               <w:rPr>
@@ -362,7 +362,7 @@
               <w14:ligatures w14:val="none"/>
             </w:rPr>
           </w:pPr>
-          <w:hyperlink w:anchor="_Toc129942526" w:history="1">
+          <w:hyperlink w:anchor="_Toc131637677" w:history="1">
             <w:r>
               <w:rPr>
                 <w:rStyle w:val="Hyperlink"/>
@@ -389,7 +389,7 @@
                 <w:noProof/>
                 <w:webHidden/>
               </w:rPr>
-              <w:instrText xml:space="preserve"> PAGEREF _Toc129942526 \h </w:instrText>
+              <w:instrText xml:space="preserve"> PAGEREF _Toc131637677 \h </w:instrText>
             </w:r>
             <w:r>
               <w:rPr>
@@ -435,7 +435,7 @@
               <w14:ligatures w14:val="none"/>
             </w:rPr>
           </w:pPr>
-          <w:hyperlink w:anchor="_Toc129942527" w:history="1">
+          <w:hyperlink w:anchor="_Toc131637678" w:history="1">
             <w:r>
               <w:rPr>
                 <w:rStyle w:val="Hyperlink"/>
@@ -462,7 +462,7 @@
                 <w:noProof/>
                 <w:webHidden/>
               </w:rPr>
-              <w:instrText xml:space="preserve"> PAGEREF _Toc129942527 \h </w:instrText>
+              <w:instrText xml:space="preserve"> PAGEREF _Toc131637678 \h </w:instrText>
             </w:r>
             <w:r>
               <w:rPr>
@@ -509,7 +509,7 @@
               <w14:ligatures w14:val="none"/>
             </w:rPr>
           </w:pPr>
-          <w:hyperlink w:anchor="_Toc129942528" w:history="1">
+          <w:hyperlink w:anchor="_Toc131637679" w:history="1">
             <w:r>
               <w:rPr>
                 <w:rStyle w:val="Hyperlink"/>
@@ -554,7 +554,7 @@
                 <w:noProof/>
                 <w:webHidden/>
               </w:rPr>
-              <w:instrText xml:space="preserve"> PAGEREF _Toc129942528 \h </w:instrText>
+              <w:instrText xml:space="preserve"> PAGEREF _Toc131637679 \h </w:instrText>
             </w:r>
             <w:r>
               <w:rPr>
@@ -587,6 +587,185 @@
         </w:p>
         <w:p>
           <w:pPr>
+            <w:pStyle w:val="TOC2"/>
+            <w:tabs>
+              <w:tab w:val="left" w:pos="880"/>
+              <w:tab w:val="right" w:leader="dot" w:pos="9016"/>
+            </w:tabs>
+            <w:rPr>
+              <w:rFonts w:asciiTheme="minorHAnsi" w:eastAsiaTheme="minorEastAsia" w:hAnsiTheme="minorHAnsi"/>
+              <w:noProof/>
+              <w:kern w:val="0"/>
+              <w:sz w:val="22"/>
+              <w:lang w:eastAsia="en-ID"/>
+              <w14:ligatures w14:val="none"/>
+            </w:rPr>
+          </w:pPr>
+          <w:hyperlink w:anchor="_Toc131637680" w:history="1">
+            <w:r>
+              <w:rPr>
+                <w:rStyle w:val="Hyperlink"/>
+                <w:noProof/>
+              </w:rPr>
+              <w:t>1.2</w:t>
+            </w:r>
+            <w:r>
+              <w:rPr>
+                <w:rFonts w:asciiTheme="minorHAnsi" w:eastAsiaTheme="minorEastAsia" w:hAnsiTheme="minorHAnsi"/>
+                <w:noProof/>
+                <w:kern w:val="0"/>
+                <w:sz w:val="22"/>
+                <w:lang w:eastAsia="en-ID"/>
+                <w14:ligatures w14:val="none"/>
+              </w:rPr>
+              <w:tab/>
+            </w:r>
+            <w:r>
+              <w:rPr>
+                <w:rStyle w:val="Hyperlink"/>
+                <w:noProof/>
+              </w:rPr>
+              <w:t>Rumusan Masalah</w:t>
+            </w:r>
+            <w:r>
+              <w:rPr>
+                <w:noProof/>
+                <w:webHidden/>
+              </w:rPr>
+              <w:tab/>
+            </w:r>
+            <w:r>
+              <w:rPr>
+                <w:noProof/>
+                <w:webHidden/>
+              </w:rPr>
+              <w:fldChar w:fldCharType="begin"/>
+            </w:r>
+            <w:r>
+              <w:rPr>
+                <w:noProof/>
+                <w:webHidden/>
+              </w:rPr>
+              <w:instrText xml:space="preserve"> PAGEREF _Toc131637680 \h </w:instrText>
+            </w:r>
+            <w:r>
+              <w:rPr>
+                <w:noProof/>
+                <w:webHidden/>
+              </w:rPr>
+            </w:r>
+            <w:r>
+              <w:rPr>
+                <w:noProof/>
+                <w:webHidden/>
+              </w:rPr>
+              <w:fldChar w:fldCharType="separate"/>
+            </w:r>
+            <w:r>
+              <w:rPr>
+                <w:noProof/>
+                <w:webHidden/>
+              </w:rPr>
+              <w:t>2</w:t>
+            </w:r>
+            <w:r>
+              <w:rPr>
+                <w:noProof/>
+                <w:webHidden/>
+              </w:rPr>
+              <w:fldChar w:fldCharType="end"/>
+            </w:r>
+          </w:hyperlink>
+        </w:p>
+        <w:p>
+          <w:pPr>
+            <w:pStyle w:val="TOC2"/>
+            <w:tabs>
+              <w:tab w:val="right" w:leader="dot" w:pos="9016"/>
+            </w:tabs>
+            <w:rPr>
+              <w:rFonts w:asciiTheme="minorHAnsi" w:eastAsiaTheme="minorEastAsia" w:hAnsiTheme="minorHAnsi"/>
+              <w:noProof/>
+              <w:kern w:val="0"/>
+              <w:sz w:val="22"/>
+              <w:lang w:eastAsia="en-ID"/>
+              <w14:ligatures w14:val="none"/>
+            </w:rPr>
+          </w:pPr>
+          <w:hyperlink w:anchor="_Toc131637681" w:history="1">
+            <w:r>
+              <w:rPr>
+                <w:rStyle w:val="Hyperlink"/>
+                <w:noProof/>
+              </w:rPr>
+              <w:t xml:space="preserve">1.3 </w:t>
+            </w:r>
+            <w:r>
+              <w:rPr>
+                <w:rStyle w:val="Hyperlink"/>
+                <w:noProof/>
+              </w:rPr>
+              <w:t xml:space="preserve">     </w:t>
+            </w:r>
+            <w:r>
+              <w:rPr>
+                <w:rStyle w:val="Hyperlink"/>
+                <w:noProof/>
+              </w:rPr>
+              <w:t>Tujuan Masalah</w:t>
+            </w:r>
+            <w:r>
+              <w:rPr>
+                <w:noProof/>
+                <w:webHidden/>
+              </w:rPr>
+              <w:tab/>
+            </w:r>
+            <w:r>
+              <w:rPr>
+                <w:noProof/>
+                <w:webHidden/>
+              </w:rPr>
+              <w:fldChar w:fldCharType="begin"/>
+            </w:r>
+            <w:r>
+              <w:rPr>
+                <w:noProof/>
+                <w:webHidden/>
+              </w:rPr>
+              <w:instrText xml:space="preserve"> PAGEREF _Toc131637681 \h </w:instrText>
+            </w:r>
+            <w:r>
+              <w:rPr>
+                <w:noProof/>
+                <w:webHidden/>
+              </w:rPr>
+            </w:r>
+            <w:r>
+              <w:rPr>
+                <w:noProof/>
+                <w:webHidden/>
+              </w:rPr>
+              <w:fldChar w:fldCharType="separate"/>
+            </w:r>
+            <w:r>
+              <w:rPr>
+                <w:noProof/>
+                <w:webHidden/>
+              </w:rPr>
+              <w:t>2</w:t>
+            </w:r>
+            <w:r>
+              <w:rPr>
+                <w:noProof/>
+                <w:webHidden/>
+              </w:rPr>
+              <w:fldChar w:fldCharType="end"/>
+            </w:r>
+          </w:hyperlink>
+        </w:p>
+        <w:p>
+          <w:pPr>
             <w:pStyle w:val="TOC1"/>
             <w:tabs>
               <w:tab w:val="right" w:leader="dot" w:pos="9016"/>
@@ -600,7 +779,7 @@
               <w14:ligatures w14:val="none"/>
             </w:rPr>
           </w:pPr>
-          <w:hyperlink w:anchor="_Toc129942529" w:history="1">
+          <w:hyperlink w:anchor="_Toc131637682" w:history="1">
             <w:r>
               <w:rPr>
                 <w:rStyle w:val="Hyperlink"/>
@@ -627,7 +806,7 @@
                 <w:noProof/>
                 <w:webHidden/>
               </w:rPr>
-              <w:instrText xml:space="preserve"> PAGEREF _Toc129942529 \h </w:instrText>
+              <w:instrText xml:space="preserve"> PAGEREF _Toc131637682 \h </w:instrText>
             </w:r>
             <w:r>
               <w:rPr>
@@ -647,7 +826,7 @@
                 <w:noProof/>
                 <w:webHidden/>
               </w:rPr>
-              <w:t>2</w:t>
+              <w:t>3</w:t>
             </w:r>
             <w:r>
               <w:rPr>
@@ -686,7 +865,7 @@
       <w:pPr>
         <w:pStyle w:val="Heading1"/>
       </w:pPr>
-      <w:bookmarkStart w:id="2" w:name="_Toc129942527"/>
+      <w:bookmarkStart w:id="2" w:name="_Toc131637678"/>
       <w:r>
         <w:lastRenderedPageBreak/>
         <w:t>BAB I</w:t>
@@ -705,7 +884,7 @@
           <w:numId w:val="2"/>
         </w:numPr>
       </w:pPr>
-      <w:bookmarkStart w:id="3" w:name="_Toc129942528"/>
+      <w:bookmarkStart w:id="3" w:name="_Toc131637679"/>
       <w:proofErr w:type="spellStart"/>
       <w:r>
         <w:t>Pendahuluan</w:t>
@@ -1397,7 +1576,7 @@
       </w:r>
       <w:proofErr w:type="spellStart"/>
       <w:r>
-        <w:t>Perkiraan</w:t>
+        <w:t>Prediksi</w:t>
       </w:r>
       <w:proofErr w:type="spellEnd"/>
       <w:r>
@@ -3011,7 +3190,7 @@
           <w:kern w:val="0"/>
           <w14:ligatures w14:val="none"/>
         </w:rPr>
-        <w:t>perkiraan</w:t>
+        <w:t>prediksi</w:t>
       </w:r>
       <w:proofErr w:type="spellEnd"/>
       <w:r>
@@ -3851,22 +4030,1398 @@
       </w:r>
       <w:proofErr w:type="spellEnd"/>
       <w:r>
-        <w:t xml:space="preserve"> big data</w:t>
-      </w:r>
-      <w:r>
-        <w:t xml:space="preserve"> [3]</w:t>
-      </w:r>
-      <w:r>
-        <w:t>.</w:t>
+        <w:t xml:space="preserve"> big data [3].</w:t>
       </w:r>
     </w:p>
     <w:p>
       <w:pPr>
         <w:ind w:left="390"/>
-        <w:rPr>
-          <w:kern w:val="0"/>
-          <w14:ligatures w14:val="none"/>
-        </w:rPr>
+      </w:pPr>
+      <w:proofErr w:type="spellStart"/>
+      <w:r>
+        <w:t>Dalam</w:t>
+      </w:r>
+      <w:proofErr w:type="spellEnd"/>
+      <w:r>
+        <w:t xml:space="preserve"> </w:t>
+      </w:r>
+      <w:proofErr w:type="spellStart"/>
+      <w:r>
+        <w:t>penelitian</w:t>
+      </w:r>
+      <w:proofErr w:type="spellEnd"/>
+      <w:r>
+        <w:t xml:space="preserve"> </w:t>
+      </w:r>
+      <w:proofErr w:type="spellStart"/>
+      <w:r>
+        <w:t>ini</w:t>
+      </w:r>
+      <w:proofErr w:type="spellEnd"/>
+      <w:r>
+        <w:t xml:space="preserve"> </w:t>
+      </w:r>
+      <w:proofErr w:type="spellStart"/>
+      <w:r>
+        <w:t>digunakan</w:t>
+      </w:r>
+      <w:proofErr w:type="spellEnd"/>
+      <w:r>
+        <w:t xml:space="preserve"> dua </w:t>
+      </w:r>
+      <w:proofErr w:type="spellStart"/>
+      <w:r>
+        <w:t>metode</w:t>
+      </w:r>
+      <w:proofErr w:type="spellEnd"/>
+      <w:r>
+        <w:t xml:space="preserve">, </w:t>
+      </w:r>
+      <w:proofErr w:type="spellStart"/>
+      <w:r>
+        <w:t>yakni</w:t>
+      </w:r>
+      <w:proofErr w:type="spellEnd"/>
+      <w:r>
+        <w:t>: Naïve Bayes dan KNN</w:t>
+      </w:r>
+      <w:r>
+        <w:t xml:space="preserve"> </w:t>
+      </w:r>
+      <w:r>
+        <w:t xml:space="preserve">(K-Nearest </w:t>
+      </w:r>
+      <w:proofErr w:type="spellStart"/>
+      <w:r>
+        <w:t>Neighbor</w:t>
+      </w:r>
+      <w:proofErr w:type="spellEnd"/>
+      <w:r>
+        <w:t>).</w:t>
+      </w:r>
+      <w:r>
+        <w:t xml:space="preserve"> </w:t>
+      </w:r>
+      <w:proofErr w:type="spellStart"/>
+      <w:r>
+        <w:t>Digunakannya</w:t>
+      </w:r>
+      <w:proofErr w:type="spellEnd"/>
+      <w:r>
+        <w:t xml:space="preserve"> </w:t>
+      </w:r>
+      <w:proofErr w:type="spellStart"/>
+      <w:r>
+        <w:t>kedua</w:t>
+      </w:r>
+      <w:proofErr w:type="spellEnd"/>
+      <w:r>
+        <w:t xml:space="preserve"> </w:t>
+      </w:r>
+      <w:proofErr w:type="spellStart"/>
+      <w:r>
+        <w:t>metode</w:t>
+      </w:r>
+      <w:proofErr w:type="spellEnd"/>
+      <w:r>
+        <w:t xml:space="preserve"> </w:t>
+      </w:r>
+      <w:proofErr w:type="spellStart"/>
+      <w:r>
+        <w:t>tersebut</w:t>
+      </w:r>
+      <w:proofErr w:type="spellEnd"/>
+      <w:r>
+        <w:t xml:space="preserve"> </w:t>
+      </w:r>
+      <w:proofErr w:type="spellStart"/>
+      <w:r>
+        <w:t>karena</w:t>
+      </w:r>
+      <w:proofErr w:type="spellEnd"/>
+      <w:r>
+        <w:t xml:space="preserve"> </w:t>
+      </w:r>
+      <w:proofErr w:type="spellStart"/>
+      <w:r>
+        <w:t>metode</w:t>
+      </w:r>
+      <w:proofErr w:type="spellEnd"/>
+      <w:r>
+        <w:t xml:space="preserve"> </w:t>
+      </w:r>
+      <w:proofErr w:type="spellStart"/>
+      <w:r>
+        <w:t>tersebut</w:t>
+      </w:r>
+      <w:proofErr w:type="spellEnd"/>
+      <w:r>
+        <w:t xml:space="preserve"> </w:t>
+      </w:r>
+      <w:proofErr w:type="spellStart"/>
+      <w:r>
+        <w:t>merupakan</w:t>
+      </w:r>
+      <w:proofErr w:type="spellEnd"/>
+      <w:r>
+        <w:t xml:space="preserve"> </w:t>
+      </w:r>
+      <w:proofErr w:type="spellStart"/>
+      <w:r>
+        <w:t>metode</w:t>
+      </w:r>
+      <w:proofErr w:type="spellEnd"/>
+      <w:r>
+        <w:t xml:space="preserve"> </w:t>
+      </w:r>
+      <w:proofErr w:type="spellStart"/>
+      <w:r>
+        <w:t>klasifikasi</w:t>
+      </w:r>
+      <w:proofErr w:type="spellEnd"/>
+      <w:r>
+        <w:t xml:space="preserve">, yang mana </w:t>
+      </w:r>
+      <w:proofErr w:type="spellStart"/>
+      <w:r>
+        <w:t>kedua</w:t>
+      </w:r>
+      <w:proofErr w:type="spellEnd"/>
+      <w:r>
+        <w:t xml:space="preserve"> </w:t>
+      </w:r>
+      <w:proofErr w:type="spellStart"/>
+      <w:r>
+        <w:t>metode</w:t>
+      </w:r>
+      <w:proofErr w:type="spellEnd"/>
+      <w:r>
+        <w:t xml:space="preserve"> </w:t>
+      </w:r>
+      <w:proofErr w:type="spellStart"/>
+      <w:r>
+        <w:t>tersebut</w:t>
+      </w:r>
+      <w:proofErr w:type="spellEnd"/>
+      <w:r>
+        <w:t xml:space="preserve"> </w:t>
+      </w:r>
+      <w:proofErr w:type="spellStart"/>
+      <w:r>
+        <w:t>akan</w:t>
+      </w:r>
+      <w:proofErr w:type="spellEnd"/>
+      <w:r>
+        <w:t xml:space="preserve"> </w:t>
+      </w:r>
+      <w:proofErr w:type="spellStart"/>
+      <w:r>
+        <w:t>mengolah</w:t>
+      </w:r>
+      <w:proofErr w:type="spellEnd"/>
+      <w:r>
+        <w:t xml:space="preserve"> data yang </w:t>
+      </w:r>
+      <w:proofErr w:type="spellStart"/>
+      <w:r>
+        <w:t>besar</w:t>
+      </w:r>
+      <w:proofErr w:type="spellEnd"/>
+      <w:r>
+        <w:t xml:space="preserve"> </w:t>
+      </w:r>
+      <w:proofErr w:type="spellStart"/>
+      <w:r>
+        <w:lastRenderedPageBreak/>
+        <w:t>dalam</w:t>
+      </w:r>
+      <w:proofErr w:type="spellEnd"/>
+      <w:r>
+        <w:t xml:space="preserve"> </w:t>
+      </w:r>
+      <w:proofErr w:type="spellStart"/>
+      <w:r>
+        <w:t>menentukan</w:t>
+      </w:r>
+      <w:proofErr w:type="spellEnd"/>
+      <w:r>
+        <w:t xml:space="preserve"> </w:t>
+      </w:r>
+      <w:proofErr w:type="spellStart"/>
+      <w:r>
+        <w:t>prediksi</w:t>
+      </w:r>
+      <w:proofErr w:type="spellEnd"/>
+      <w:r>
+        <w:t xml:space="preserve"> </w:t>
+      </w:r>
+      <w:proofErr w:type="spellStart"/>
+      <w:r>
+        <w:t>curah</w:t>
+      </w:r>
+      <w:proofErr w:type="spellEnd"/>
+      <w:r>
+        <w:t xml:space="preserve"> </w:t>
+      </w:r>
+      <w:proofErr w:type="spellStart"/>
+      <w:r>
+        <w:t>hujan</w:t>
+      </w:r>
+      <w:proofErr w:type="spellEnd"/>
+      <w:r>
+        <w:t>.</w:t>
+      </w:r>
+      <w:r>
+        <w:t xml:space="preserve"> Naïve Bayes </w:t>
+      </w:r>
+      <w:proofErr w:type="spellStart"/>
+      <w:r>
+        <w:t>merupakan</w:t>
+      </w:r>
+      <w:proofErr w:type="spellEnd"/>
+      <w:r>
+        <w:t xml:space="preserve"> </w:t>
+      </w:r>
+      <w:proofErr w:type="spellStart"/>
+      <w:r>
+        <w:t>metode</w:t>
+      </w:r>
+      <w:proofErr w:type="spellEnd"/>
+      <w:r>
+        <w:t xml:space="preserve"> </w:t>
+      </w:r>
+      <w:proofErr w:type="spellStart"/>
+      <w:r>
+        <w:t>untuk</w:t>
+      </w:r>
+      <w:proofErr w:type="spellEnd"/>
+      <w:r>
+        <w:t xml:space="preserve"> </w:t>
+      </w:r>
+      <w:proofErr w:type="spellStart"/>
+      <w:r>
+        <w:t>mengatasi</w:t>
+      </w:r>
+      <w:proofErr w:type="spellEnd"/>
+      <w:r>
+        <w:t xml:space="preserve"> </w:t>
+      </w:r>
+      <w:proofErr w:type="spellStart"/>
+      <w:r>
+        <w:t>masalah</w:t>
+      </w:r>
+      <w:proofErr w:type="spellEnd"/>
+      <w:r>
+        <w:t xml:space="preserve"> </w:t>
+      </w:r>
+      <w:proofErr w:type="spellStart"/>
+      <w:r>
+        <w:t>dengan</w:t>
+      </w:r>
+      <w:proofErr w:type="spellEnd"/>
+      <w:r>
+        <w:t xml:space="preserve"> </w:t>
+      </w:r>
+      <w:proofErr w:type="spellStart"/>
+      <w:r>
+        <w:t>mencari</w:t>
+      </w:r>
+      <w:proofErr w:type="spellEnd"/>
+      <w:r>
+        <w:t xml:space="preserve"> </w:t>
+      </w:r>
+      <w:proofErr w:type="spellStart"/>
+      <w:r>
+        <w:t>nilai</w:t>
+      </w:r>
+      <w:proofErr w:type="spellEnd"/>
+      <w:r>
+        <w:t xml:space="preserve"> </w:t>
+      </w:r>
+      <w:proofErr w:type="spellStart"/>
+      <w:r>
+        <w:t>peluang</w:t>
+      </w:r>
+      <w:proofErr w:type="spellEnd"/>
+      <w:r>
+        <w:t xml:space="preserve">. Naïve Bayes </w:t>
+      </w:r>
+      <w:proofErr w:type="spellStart"/>
+      <w:r>
+        <w:t>adalah</w:t>
+      </w:r>
+      <w:proofErr w:type="spellEnd"/>
+      <w:r>
+        <w:t xml:space="preserve"> </w:t>
+      </w:r>
+      <w:proofErr w:type="spellStart"/>
+      <w:r>
+        <w:t>klasifikasi</w:t>
+      </w:r>
+      <w:proofErr w:type="spellEnd"/>
+      <w:r>
+        <w:t xml:space="preserve"> </w:t>
+      </w:r>
+      <w:proofErr w:type="spellStart"/>
+      <w:r>
+        <w:t>menggunakan</w:t>
+      </w:r>
+      <w:proofErr w:type="spellEnd"/>
+      <w:r>
+        <w:t xml:space="preserve"> </w:t>
+      </w:r>
+      <w:proofErr w:type="spellStart"/>
+      <w:r>
+        <w:t>metode</w:t>
+      </w:r>
+      <w:proofErr w:type="spellEnd"/>
+      <w:r>
+        <w:t xml:space="preserve"> statistic dan probabilistic yang </w:t>
+      </w:r>
+      <w:proofErr w:type="spellStart"/>
+      <w:r>
+        <w:t>diusulkan</w:t>
+      </w:r>
+      <w:proofErr w:type="spellEnd"/>
+      <w:r>
+        <w:t xml:space="preserve"> oleh </w:t>
+      </w:r>
+      <w:proofErr w:type="spellStart"/>
+      <w:r>
+        <w:t>seorang</w:t>
+      </w:r>
+      <w:proofErr w:type="spellEnd"/>
+      <w:r>
+        <w:t xml:space="preserve"> </w:t>
+      </w:r>
+      <w:proofErr w:type="spellStart"/>
+      <w:r>
+        <w:t>ilmuan</w:t>
+      </w:r>
+      <w:proofErr w:type="spellEnd"/>
+      <w:r>
+        <w:t xml:space="preserve"> </w:t>
+      </w:r>
+      <w:proofErr w:type="spellStart"/>
+      <w:r>
+        <w:t>Inggris</w:t>
+      </w:r>
+      <w:proofErr w:type="spellEnd"/>
+      <w:r>
+        <w:t xml:space="preserve"> </w:t>
+      </w:r>
+      <w:proofErr w:type="spellStart"/>
+      <w:r>
+        <w:t>yakni</w:t>
+      </w:r>
+      <w:proofErr w:type="spellEnd"/>
+      <w:r>
+        <w:t xml:space="preserve"> Thomas Bayes. Naïve Bayes </w:t>
+      </w:r>
+      <w:proofErr w:type="spellStart"/>
+      <w:r>
+        <w:t>adalah</w:t>
+      </w:r>
+      <w:proofErr w:type="spellEnd"/>
+      <w:r>
+        <w:t xml:space="preserve"> </w:t>
+      </w:r>
+      <w:proofErr w:type="spellStart"/>
+      <w:r>
+        <w:t>perhitungan</w:t>
+      </w:r>
+      <w:proofErr w:type="spellEnd"/>
+      <w:r>
+        <w:t xml:space="preserve"> statistic yang </w:t>
+      </w:r>
+      <w:proofErr w:type="spellStart"/>
+      <w:r>
+        <w:t>bertujuan</w:t>
+      </w:r>
+      <w:proofErr w:type="spellEnd"/>
+      <w:r>
+        <w:t xml:space="preserve"> </w:t>
+      </w:r>
+      <w:proofErr w:type="spellStart"/>
+      <w:r>
+        <w:t>untuk</w:t>
+      </w:r>
+      <w:proofErr w:type="spellEnd"/>
+      <w:r>
+        <w:t xml:space="preserve"> </w:t>
+      </w:r>
+      <w:proofErr w:type="spellStart"/>
+      <w:r>
+        <w:t>memprediksi</w:t>
+      </w:r>
+      <w:proofErr w:type="spellEnd"/>
+      <w:r>
+        <w:t xml:space="preserve"> </w:t>
+      </w:r>
+      <w:proofErr w:type="spellStart"/>
+      <w:r>
+        <w:t>sebuah</w:t>
+      </w:r>
+      <w:proofErr w:type="spellEnd"/>
+      <w:r>
+        <w:t xml:space="preserve"> </w:t>
+      </w:r>
+      <w:proofErr w:type="spellStart"/>
+      <w:r>
+        <w:t>peluang</w:t>
+      </w:r>
+      <w:proofErr w:type="spellEnd"/>
+      <w:r>
+        <w:t xml:space="preserve"> masa </w:t>
+      </w:r>
+      <w:proofErr w:type="spellStart"/>
+      <w:r>
+        <w:t>depan</w:t>
+      </w:r>
+      <w:proofErr w:type="spellEnd"/>
+      <w:r>
+        <w:t xml:space="preserve"> yang </w:t>
+      </w:r>
+      <w:proofErr w:type="spellStart"/>
+      <w:r>
+        <w:t>didasarkan</w:t>
+      </w:r>
+      <w:proofErr w:type="spellEnd"/>
+      <w:r>
+        <w:t xml:space="preserve"> oleh </w:t>
+      </w:r>
+      <w:proofErr w:type="spellStart"/>
+      <w:r>
+        <w:t>pengalaman</w:t>
+      </w:r>
+      <w:proofErr w:type="spellEnd"/>
+      <w:r>
+        <w:t xml:space="preserve"> </w:t>
+      </w:r>
+      <w:proofErr w:type="spellStart"/>
+      <w:r>
+        <w:t>atau</w:t>
+      </w:r>
+      <w:proofErr w:type="spellEnd"/>
+      <w:r>
+        <w:t xml:space="preserve"> </w:t>
+      </w:r>
+      <w:proofErr w:type="spellStart"/>
+      <w:r>
+        <w:t>masalah</w:t>
+      </w:r>
+      <w:proofErr w:type="spellEnd"/>
+      <w:r>
+        <w:t xml:space="preserve"> yang </w:t>
+      </w:r>
+      <w:proofErr w:type="spellStart"/>
+      <w:r>
+        <w:t>sudah</w:t>
+      </w:r>
+      <w:proofErr w:type="spellEnd"/>
+      <w:r>
+        <w:t xml:space="preserve"> </w:t>
+      </w:r>
+      <w:proofErr w:type="spellStart"/>
+      <w:r>
+        <w:t>dialami</w:t>
+      </w:r>
+      <w:proofErr w:type="spellEnd"/>
+      <w:r>
+        <w:t xml:space="preserve"> </w:t>
+      </w:r>
+      <w:proofErr w:type="spellStart"/>
+      <w:r>
+        <w:t>sebelumnya</w:t>
+      </w:r>
+      <w:proofErr w:type="spellEnd"/>
+      <w:r>
+        <w:t xml:space="preserve">, </w:t>
+      </w:r>
+      <w:proofErr w:type="spellStart"/>
+      <w:r>
+        <w:t>sehingga</w:t>
+      </w:r>
+      <w:proofErr w:type="spellEnd"/>
+      <w:r>
+        <w:t xml:space="preserve"> </w:t>
+      </w:r>
+      <w:proofErr w:type="spellStart"/>
+      <w:r>
+        <w:t>disebut</w:t>
+      </w:r>
+      <w:proofErr w:type="spellEnd"/>
+      <w:r>
+        <w:t xml:space="preserve"> </w:t>
+      </w:r>
+      <w:proofErr w:type="spellStart"/>
+      <w:r>
+        <w:t>terema</w:t>
+      </w:r>
+      <w:proofErr w:type="spellEnd"/>
+      <w:r>
+        <w:t xml:space="preserve"> Bayes [3]. </w:t>
+      </w:r>
+      <w:proofErr w:type="spellStart"/>
+      <w:r>
+        <w:t>Selain</w:t>
+      </w:r>
+      <w:proofErr w:type="spellEnd"/>
+      <w:r>
+        <w:t xml:space="preserve"> Naïve Bayes, </w:t>
+      </w:r>
+      <w:proofErr w:type="spellStart"/>
+      <w:r>
+        <w:t>dalam</w:t>
+      </w:r>
+      <w:proofErr w:type="spellEnd"/>
+      <w:r>
+        <w:t xml:space="preserve"> </w:t>
+      </w:r>
+      <w:proofErr w:type="spellStart"/>
+      <w:r>
+        <w:t>penelitian</w:t>
+      </w:r>
+      <w:proofErr w:type="spellEnd"/>
+      <w:r>
+        <w:t xml:space="preserve"> </w:t>
+      </w:r>
+      <w:proofErr w:type="spellStart"/>
+      <w:r>
+        <w:t>ini</w:t>
+      </w:r>
+      <w:proofErr w:type="spellEnd"/>
+      <w:r>
+        <w:t xml:space="preserve"> </w:t>
+      </w:r>
+      <w:proofErr w:type="spellStart"/>
+      <w:r>
+        <w:t>digunakan</w:t>
+      </w:r>
+      <w:proofErr w:type="spellEnd"/>
+      <w:r>
+        <w:t xml:space="preserve"> juga </w:t>
+      </w:r>
+      <w:proofErr w:type="spellStart"/>
+      <w:r>
+        <w:t>metode</w:t>
+      </w:r>
+      <w:proofErr w:type="spellEnd"/>
+      <w:r>
+        <w:t xml:space="preserve"> KNN (K-Nearest </w:t>
+      </w:r>
+      <w:r>
+        <w:t>Neighbour</w:t>
+      </w:r>
+      <w:r>
+        <w:t xml:space="preserve">). KNN </w:t>
+      </w:r>
+      <w:proofErr w:type="spellStart"/>
+      <w:r>
+        <w:t>merupakan</w:t>
+      </w:r>
+      <w:proofErr w:type="spellEnd"/>
+      <w:r>
+        <w:t xml:space="preserve"> </w:t>
+      </w:r>
+      <w:proofErr w:type="spellStart"/>
+      <w:r>
+        <w:t>bagian</w:t>
+      </w:r>
+      <w:proofErr w:type="spellEnd"/>
+      <w:r>
+        <w:t xml:space="preserve"> </w:t>
+      </w:r>
+      <w:proofErr w:type="spellStart"/>
+      <w:r>
+        <w:t>dalam</w:t>
+      </w:r>
+      <w:proofErr w:type="spellEnd"/>
+      <w:r>
+        <w:t xml:space="preserve"> Data Mining yang </w:t>
+      </w:r>
+      <w:proofErr w:type="spellStart"/>
+      <w:r>
+        <w:t>mampu</w:t>
+      </w:r>
+      <w:proofErr w:type="spellEnd"/>
+      <w:r>
+        <w:t xml:space="preserve"> </w:t>
+      </w:r>
+      <w:proofErr w:type="spellStart"/>
+      <w:r>
+        <w:t>mengenali</w:t>
+      </w:r>
+      <w:proofErr w:type="spellEnd"/>
+      <w:r>
+        <w:t xml:space="preserve"> </w:t>
+      </w:r>
+      <w:proofErr w:type="spellStart"/>
+      <w:r>
+        <w:t>suatu</w:t>
+      </w:r>
+      <w:proofErr w:type="spellEnd"/>
+      <w:r>
+        <w:t xml:space="preserve"> </w:t>
+      </w:r>
+      <w:proofErr w:type="spellStart"/>
+      <w:r>
+        <w:t>pola</w:t>
+      </w:r>
+      <w:proofErr w:type="spellEnd"/>
+      <w:r>
+        <w:t xml:space="preserve"> data </w:t>
+      </w:r>
+      <w:proofErr w:type="spellStart"/>
+      <w:r>
+        <w:t>sequensial</w:t>
+      </w:r>
+      <w:proofErr w:type="spellEnd"/>
+      <w:r>
+        <w:t xml:space="preserve">. </w:t>
+      </w:r>
+      <w:proofErr w:type="spellStart"/>
+      <w:r>
+        <w:t>Metode</w:t>
+      </w:r>
+      <w:proofErr w:type="spellEnd"/>
+      <w:r>
+        <w:t xml:space="preserve"> KNN </w:t>
+      </w:r>
+      <w:proofErr w:type="spellStart"/>
+      <w:r>
+        <w:t>ini</w:t>
+      </w:r>
+      <w:proofErr w:type="spellEnd"/>
+      <w:r>
+        <w:t xml:space="preserve"> </w:t>
+      </w:r>
+      <w:proofErr w:type="spellStart"/>
+      <w:r>
+        <w:t>menggunakan</w:t>
+      </w:r>
+      <w:proofErr w:type="spellEnd"/>
+      <w:r>
+        <w:t xml:space="preserve"> </w:t>
+      </w:r>
+      <w:proofErr w:type="spellStart"/>
+      <w:r>
+        <w:t>konsep</w:t>
+      </w:r>
+      <w:proofErr w:type="spellEnd"/>
+      <w:r>
+        <w:t xml:space="preserve"> </w:t>
+      </w:r>
+      <w:proofErr w:type="spellStart"/>
+      <w:r>
+        <w:t>perhitungan</w:t>
+      </w:r>
+      <w:proofErr w:type="spellEnd"/>
+      <w:r>
+        <w:t xml:space="preserve"> </w:t>
+      </w:r>
+      <w:proofErr w:type="spellStart"/>
+      <w:r>
+        <w:t>jarak</w:t>
+      </w:r>
+      <w:proofErr w:type="spellEnd"/>
+      <w:r>
+        <w:t xml:space="preserve"> </w:t>
+      </w:r>
+      <w:proofErr w:type="spellStart"/>
+      <w:r>
+        <w:t>terdekat</w:t>
+      </w:r>
+      <w:proofErr w:type="spellEnd"/>
+      <w:r>
+        <w:t xml:space="preserve"> </w:t>
+      </w:r>
+      <w:proofErr w:type="spellStart"/>
+      <w:r>
+        <w:t>dengan</w:t>
+      </w:r>
+      <w:proofErr w:type="spellEnd"/>
+      <w:r>
+        <w:t xml:space="preserve"> </w:t>
+      </w:r>
+      <w:proofErr w:type="spellStart"/>
+      <w:r>
+        <w:t>sebuah</w:t>
+      </w:r>
+      <w:proofErr w:type="spellEnd"/>
+      <w:r>
+        <w:t xml:space="preserve"> </w:t>
+      </w:r>
+      <w:proofErr w:type="spellStart"/>
+      <w:r>
+        <w:t>titik</w:t>
+      </w:r>
+      <w:proofErr w:type="spellEnd"/>
+      <w:r>
+        <w:t xml:space="preserve">. </w:t>
+      </w:r>
+      <w:proofErr w:type="spellStart"/>
+      <w:r>
+        <w:t>Dalam</w:t>
+      </w:r>
+      <w:proofErr w:type="spellEnd"/>
+      <w:r>
+        <w:t xml:space="preserve"> </w:t>
+      </w:r>
+      <w:proofErr w:type="spellStart"/>
+      <w:r>
+        <w:t>menentukan</w:t>
+      </w:r>
+      <w:proofErr w:type="spellEnd"/>
+      <w:r>
+        <w:t xml:space="preserve"> </w:t>
+      </w:r>
+      <w:proofErr w:type="spellStart"/>
+      <w:r>
+        <w:t>jarak</w:t>
+      </w:r>
+      <w:proofErr w:type="spellEnd"/>
+      <w:r>
+        <w:t xml:space="preserve"> </w:t>
+      </w:r>
+      <w:proofErr w:type="spellStart"/>
+      <w:r>
+        <w:t>tersebut</w:t>
+      </w:r>
+      <w:proofErr w:type="spellEnd"/>
+      <w:r>
+        <w:t xml:space="preserve"> </w:t>
+      </w:r>
+      <w:proofErr w:type="spellStart"/>
+      <w:r>
+        <w:t>menggunakan</w:t>
+      </w:r>
+      <w:proofErr w:type="spellEnd"/>
+      <w:r>
+        <w:t xml:space="preserve"> </w:t>
+      </w:r>
+      <w:proofErr w:type="spellStart"/>
+      <w:r>
+        <w:t>rumus</w:t>
+      </w:r>
+      <w:proofErr w:type="spellEnd"/>
+      <w:r>
+        <w:t xml:space="preserve"> Euclidian distance yang </w:t>
+      </w:r>
+      <w:proofErr w:type="spellStart"/>
+      <w:r>
+        <w:t>menghasilkan</w:t>
+      </w:r>
+      <w:proofErr w:type="spellEnd"/>
+      <w:r>
+        <w:t xml:space="preserve"> </w:t>
+      </w:r>
+      <w:proofErr w:type="spellStart"/>
+      <w:r>
+        <w:t>jarak</w:t>
+      </w:r>
+      <w:proofErr w:type="spellEnd"/>
+      <w:r>
+        <w:t xml:space="preserve"> </w:t>
+      </w:r>
+      <w:proofErr w:type="spellStart"/>
+      <w:r>
+        <w:t>antara</w:t>
+      </w:r>
+      <w:proofErr w:type="spellEnd"/>
+      <w:r>
+        <w:t xml:space="preserve"> data </w:t>
+      </w:r>
+      <w:proofErr w:type="spellStart"/>
+      <w:r>
+        <w:t>baru</w:t>
+      </w:r>
+      <w:proofErr w:type="spellEnd"/>
+      <w:r>
+        <w:t xml:space="preserve"> </w:t>
+      </w:r>
+      <w:proofErr w:type="spellStart"/>
+      <w:r>
+        <w:t>dengan</w:t>
+      </w:r>
+      <w:proofErr w:type="spellEnd"/>
+      <w:r>
+        <w:t xml:space="preserve"> </w:t>
+      </w:r>
+      <w:proofErr w:type="spellStart"/>
+      <w:r>
+        <w:t>seluruh</w:t>
+      </w:r>
+      <w:proofErr w:type="spellEnd"/>
+      <w:r>
+        <w:t xml:space="preserve"> data pada dataset yang </w:t>
+      </w:r>
+      <w:proofErr w:type="spellStart"/>
+      <w:r>
+        <w:t>sudah</w:t>
+      </w:r>
+      <w:proofErr w:type="spellEnd"/>
+      <w:r>
+        <w:t xml:space="preserve"> </w:t>
+      </w:r>
+      <w:proofErr w:type="spellStart"/>
+      <w:r>
+        <w:t>memiliki</w:t>
+      </w:r>
+      <w:proofErr w:type="spellEnd"/>
+      <w:r>
+        <w:t xml:space="preserve"> </w:t>
+      </w:r>
+      <w:proofErr w:type="spellStart"/>
+      <w:r>
+        <w:t>kelas</w:t>
+      </w:r>
+      <w:proofErr w:type="spellEnd"/>
+      <w:r>
+        <w:t xml:space="preserve"> [4].</w:t>
+      </w:r>
+    </w:p>
+    <w:p>
+      <w:pPr>
+        <w:pStyle w:val="Heading2"/>
+        <w:numPr>
+          <w:ilvl w:val="1"/>
+          <w:numId w:val="2"/>
+        </w:numPr>
+      </w:pPr>
+      <w:bookmarkStart w:id="4" w:name="_Toc131637680"/>
+      <w:proofErr w:type="spellStart"/>
+      <w:r>
+        <w:t>Rumusan</w:t>
+      </w:r>
+      <w:proofErr w:type="spellEnd"/>
+      <w:r>
+        <w:t xml:space="preserve"> </w:t>
+      </w:r>
+      <w:proofErr w:type="spellStart"/>
+      <w:r>
+        <w:t>Masalah</w:t>
+      </w:r>
+      <w:bookmarkEnd w:id="4"/>
+      <w:proofErr w:type="spellEnd"/>
+    </w:p>
+    <w:p>
+      <w:pPr>
+        <w:pStyle w:val="ListParagraph"/>
+        <w:numPr>
+          <w:ilvl w:val="0"/>
+          <w:numId w:val="4"/>
+        </w:numPr>
+      </w:pPr>
+      <w:proofErr w:type="spellStart"/>
+      <w:r>
+        <w:t>Bagaimana</w:t>
+      </w:r>
+      <w:proofErr w:type="spellEnd"/>
+      <w:r>
+        <w:t xml:space="preserve"> </w:t>
+      </w:r>
+      <w:proofErr w:type="spellStart"/>
+      <w:r>
+        <w:t>cara</w:t>
+      </w:r>
+      <w:proofErr w:type="spellEnd"/>
+      <w:r>
+        <w:t xml:space="preserve"> </w:t>
+      </w:r>
+      <w:proofErr w:type="spellStart"/>
+      <w:r>
+        <w:t>mengolah</w:t>
+      </w:r>
+      <w:proofErr w:type="spellEnd"/>
+      <w:r>
+        <w:t xml:space="preserve"> data </w:t>
+      </w:r>
+      <w:proofErr w:type="spellStart"/>
+      <w:r>
+        <w:t>dalam</w:t>
+      </w:r>
+      <w:proofErr w:type="spellEnd"/>
+      <w:r>
+        <w:t xml:space="preserve"> </w:t>
+      </w:r>
+      <w:proofErr w:type="spellStart"/>
+      <w:r>
+        <w:t>memprediksi</w:t>
+      </w:r>
+      <w:proofErr w:type="spellEnd"/>
+      <w:r>
+        <w:t xml:space="preserve"> </w:t>
+      </w:r>
+      <w:proofErr w:type="spellStart"/>
+      <w:r>
+        <w:t>curah</w:t>
+      </w:r>
+      <w:proofErr w:type="spellEnd"/>
+      <w:r>
+        <w:t xml:space="preserve"> </w:t>
+      </w:r>
+      <w:proofErr w:type="spellStart"/>
+      <w:r>
+        <w:t>hujan</w:t>
+      </w:r>
+      <w:proofErr w:type="spellEnd"/>
+      <w:r>
+        <w:t xml:space="preserve"> </w:t>
+      </w:r>
+      <w:proofErr w:type="spellStart"/>
+      <w:r>
+        <w:t>dengan</w:t>
+      </w:r>
+      <w:proofErr w:type="spellEnd"/>
+      <w:r>
+        <w:t xml:space="preserve"> </w:t>
+      </w:r>
+      <w:proofErr w:type="spellStart"/>
+      <w:r>
+        <w:t>menggunakan</w:t>
+      </w:r>
+      <w:proofErr w:type="spellEnd"/>
+      <w:r>
+        <w:t xml:space="preserve"> </w:t>
+      </w:r>
+      <w:proofErr w:type="spellStart"/>
+      <w:r>
+        <w:t>metode</w:t>
+      </w:r>
+      <w:proofErr w:type="spellEnd"/>
+      <w:r>
+        <w:t xml:space="preserve"> Naïve Bayes dan KNN (K-Nearest Neighbour)?</w:t>
+      </w:r>
+    </w:p>
+    <w:p>
+      <w:pPr>
+        <w:pStyle w:val="ListParagraph"/>
+        <w:numPr>
+          <w:ilvl w:val="0"/>
+          <w:numId w:val="4"/>
+        </w:numPr>
+      </w:pPr>
+      <w:proofErr w:type="spellStart"/>
+      <w:r>
+        <w:t>Berapa</w:t>
+      </w:r>
+      <w:proofErr w:type="spellEnd"/>
+      <w:r>
+        <w:t xml:space="preserve"> </w:t>
+      </w:r>
+      <w:proofErr w:type="spellStart"/>
+      <w:r>
+        <w:t>hasil</w:t>
+      </w:r>
+      <w:proofErr w:type="spellEnd"/>
+      <w:r>
+        <w:t xml:space="preserve"> </w:t>
+      </w:r>
+      <w:proofErr w:type="spellStart"/>
+      <w:r>
+        <w:t>akurasi</w:t>
+      </w:r>
+      <w:proofErr w:type="spellEnd"/>
+      <w:r>
+        <w:t xml:space="preserve"> </w:t>
+      </w:r>
+      <w:proofErr w:type="spellStart"/>
+      <w:r>
+        <w:t>dalam</w:t>
+      </w:r>
+      <w:proofErr w:type="spellEnd"/>
+      <w:r>
+        <w:t xml:space="preserve"> </w:t>
+      </w:r>
+      <w:proofErr w:type="spellStart"/>
+      <w:r>
+        <w:t>memprediksi</w:t>
+      </w:r>
+      <w:proofErr w:type="spellEnd"/>
+      <w:r>
+        <w:t xml:space="preserve"> </w:t>
+      </w:r>
+      <w:proofErr w:type="spellStart"/>
+      <w:r>
+        <w:t>curah</w:t>
+      </w:r>
+      <w:proofErr w:type="spellEnd"/>
+      <w:r>
+        <w:t xml:space="preserve"> </w:t>
+      </w:r>
+      <w:proofErr w:type="spellStart"/>
+      <w:r>
+        <w:t>hujan</w:t>
+      </w:r>
+      <w:proofErr w:type="spellEnd"/>
+      <w:r>
+        <w:t xml:space="preserve"> </w:t>
+      </w:r>
+      <w:proofErr w:type="spellStart"/>
+      <w:r>
+        <w:t>dari</w:t>
+      </w:r>
+      <w:proofErr w:type="spellEnd"/>
+      <w:r>
+        <w:t xml:space="preserve"> </w:t>
+      </w:r>
+      <w:proofErr w:type="spellStart"/>
+      <w:r>
+        <w:t>metode</w:t>
+      </w:r>
+      <w:proofErr w:type="spellEnd"/>
+      <w:r>
+        <w:t xml:space="preserve"> </w:t>
+      </w:r>
+      <w:r>
+        <w:t>Naïve Bayes dan KNN (K-Nearest Neighbour)?</w:t>
+      </w:r>
+    </w:p>
+    <w:p>
+      <w:pPr>
+        <w:pStyle w:val="ListParagraph"/>
+        <w:numPr>
+          <w:ilvl w:val="0"/>
+          <w:numId w:val="4"/>
+        </w:numPr>
+      </w:pPr>
+      <w:proofErr w:type="spellStart"/>
+      <w:r>
+        <w:t>Metode</w:t>
+      </w:r>
+      <w:proofErr w:type="spellEnd"/>
+      <w:r>
+        <w:t xml:space="preserve"> </w:t>
+      </w:r>
+      <w:proofErr w:type="spellStart"/>
+      <w:r>
+        <w:t>apa</w:t>
+      </w:r>
+      <w:proofErr w:type="spellEnd"/>
+      <w:r>
+        <w:t xml:space="preserve"> yang </w:t>
+      </w:r>
+      <w:proofErr w:type="spellStart"/>
+      <w:r>
+        <w:t>lebih</w:t>
+      </w:r>
+      <w:proofErr w:type="spellEnd"/>
+      <w:r>
+        <w:t xml:space="preserve"> </w:t>
+      </w:r>
+      <w:proofErr w:type="spellStart"/>
+      <w:r>
+        <w:t>unggul</w:t>
+      </w:r>
+      <w:proofErr w:type="spellEnd"/>
+      <w:r>
+        <w:t xml:space="preserve"> </w:t>
+      </w:r>
+      <w:proofErr w:type="spellStart"/>
+      <w:r>
+        <w:t>dalam</w:t>
+      </w:r>
+      <w:proofErr w:type="spellEnd"/>
+      <w:r>
+        <w:t xml:space="preserve"> </w:t>
+      </w:r>
+      <w:proofErr w:type="spellStart"/>
+      <w:r>
+        <w:t>menentukan</w:t>
+      </w:r>
+      <w:proofErr w:type="spellEnd"/>
+      <w:r>
+        <w:t xml:space="preserve"> </w:t>
+      </w:r>
+      <w:proofErr w:type="spellStart"/>
+      <w:r>
+        <w:t>prediksi</w:t>
+      </w:r>
+      <w:proofErr w:type="spellEnd"/>
+      <w:r>
+        <w:t xml:space="preserve"> </w:t>
+      </w:r>
+      <w:proofErr w:type="spellStart"/>
+      <w:r>
+        <w:t>curah</w:t>
+      </w:r>
+      <w:proofErr w:type="spellEnd"/>
+      <w:r>
+        <w:t xml:space="preserve"> </w:t>
+      </w:r>
+      <w:proofErr w:type="spellStart"/>
+      <w:r>
+        <w:t>hujan</w:t>
+      </w:r>
+      <w:proofErr w:type="spellEnd"/>
+      <w:r>
+        <w:t xml:space="preserve"> </w:t>
+      </w:r>
+      <w:proofErr w:type="spellStart"/>
+      <w:r>
+        <w:t>dari</w:t>
+      </w:r>
+      <w:proofErr w:type="spellEnd"/>
+      <w:r>
+        <w:t xml:space="preserve"> </w:t>
+      </w:r>
+      <w:proofErr w:type="spellStart"/>
+      <w:r>
+        <w:t>kedua</w:t>
+      </w:r>
+      <w:proofErr w:type="spellEnd"/>
+      <w:r>
+        <w:t xml:space="preserve"> </w:t>
+      </w:r>
+      <w:proofErr w:type="spellStart"/>
+      <w:r>
+        <w:t>metode</w:t>
+      </w:r>
+      <w:proofErr w:type="spellEnd"/>
+      <w:r>
+        <w:t xml:space="preserve"> </w:t>
+      </w:r>
+      <w:proofErr w:type="spellStart"/>
+      <w:r>
+        <w:t>yakni</w:t>
+      </w:r>
+      <w:proofErr w:type="spellEnd"/>
+      <w:r>
+        <w:t xml:space="preserve"> </w:t>
+      </w:r>
+      <w:proofErr w:type="spellStart"/>
+      <w:r>
+        <w:t>metode</w:t>
+      </w:r>
+      <w:proofErr w:type="spellEnd"/>
+      <w:r>
+        <w:t xml:space="preserve"> </w:t>
+      </w:r>
+      <w:r>
+        <w:t>Naïve Bayes dan KNN (K-Nearest Neighbour)?</w:t>
+      </w:r>
+    </w:p>
+    <w:p>
+      <w:pPr>
+        <w:pStyle w:val="Heading2"/>
+      </w:pPr>
+      <w:bookmarkStart w:id="5" w:name="_Toc131637681"/>
+      <w:r>
+        <w:t xml:space="preserve">1.3 </w:t>
+      </w:r>
+      <w:proofErr w:type="spellStart"/>
+      <w:r>
+        <w:t>Tujuan</w:t>
+      </w:r>
+      <w:proofErr w:type="spellEnd"/>
+      <w:r>
+        <w:t xml:space="preserve"> </w:t>
+      </w:r>
+      <w:proofErr w:type="spellStart"/>
+      <w:r>
+        <w:t>Masalah</w:t>
+      </w:r>
+      <w:bookmarkEnd w:id="5"/>
+      <w:proofErr w:type="spellEnd"/>
+    </w:p>
+    <w:p>
+      <w:pPr>
+        <w:pStyle w:val="ListParagraph"/>
+        <w:numPr>
+          <w:ilvl w:val="0"/>
+          <w:numId w:val="4"/>
+        </w:numPr>
+      </w:pPr>
+      <w:proofErr w:type="spellStart"/>
+      <w:r>
+        <w:t>Mengolah</w:t>
+      </w:r>
+      <w:proofErr w:type="spellEnd"/>
+      <w:r>
+        <w:t xml:space="preserve"> data </w:t>
+      </w:r>
+      <w:proofErr w:type="spellStart"/>
+      <w:r>
+        <w:t>sehingga</w:t>
+      </w:r>
+      <w:proofErr w:type="spellEnd"/>
+      <w:r>
+        <w:t xml:space="preserve"> </w:t>
+      </w:r>
+      <w:proofErr w:type="spellStart"/>
+      <w:r>
+        <w:t>mendapatkan</w:t>
+      </w:r>
+      <w:proofErr w:type="spellEnd"/>
+      <w:r>
+        <w:t xml:space="preserve"> </w:t>
+      </w:r>
+      <w:proofErr w:type="spellStart"/>
+      <w:r>
+        <w:t>hasil</w:t>
+      </w:r>
+      <w:proofErr w:type="spellEnd"/>
+      <w:r>
+        <w:t xml:space="preserve"> </w:t>
+      </w:r>
+      <w:proofErr w:type="spellStart"/>
+      <w:r>
+        <w:t>dalam</w:t>
+      </w:r>
+      <w:proofErr w:type="spellEnd"/>
+      <w:r>
+        <w:t xml:space="preserve"> </w:t>
+      </w:r>
+      <w:proofErr w:type="spellStart"/>
+      <w:r>
+        <w:t>memprediksi</w:t>
+      </w:r>
+      <w:proofErr w:type="spellEnd"/>
+      <w:r>
+        <w:t xml:space="preserve"> </w:t>
+      </w:r>
+      <w:proofErr w:type="spellStart"/>
+      <w:r>
+        <w:t>curah</w:t>
+      </w:r>
+      <w:proofErr w:type="spellEnd"/>
+      <w:r>
+        <w:t xml:space="preserve"> </w:t>
+      </w:r>
+      <w:proofErr w:type="spellStart"/>
+      <w:r>
+        <w:t>hujan</w:t>
+      </w:r>
+      <w:proofErr w:type="spellEnd"/>
+      <w:r>
+        <w:t xml:space="preserve"> </w:t>
+      </w:r>
+      <w:proofErr w:type="spellStart"/>
+      <w:r>
+        <w:t>dengan</w:t>
+      </w:r>
+      <w:proofErr w:type="spellEnd"/>
+      <w:r>
+        <w:t xml:space="preserve"> </w:t>
+      </w:r>
+      <w:proofErr w:type="spellStart"/>
+      <w:r>
+        <w:t>menggunakan</w:t>
+      </w:r>
+      <w:proofErr w:type="spellEnd"/>
+      <w:r>
+        <w:t xml:space="preserve"> </w:t>
+      </w:r>
+      <w:proofErr w:type="spellStart"/>
+      <w:r>
+        <w:t>metode</w:t>
+      </w:r>
+      <w:proofErr w:type="spellEnd"/>
+      <w:r>
+        <w:t xml:space="preserve"> Naïve Bayes dan </w:t>
+      </w:r>
+      <w:r>
+        <w:t>KNN (K-Nearest Neighbour)</w:t>
+      </w:r>
+      <w:r>
+        <w:t>.</w:t>
+      </w:r>
+    </w:p>
+    <w:p>
+      <w:pPr>
+        <w:pStyle w:val="ListParagraph"/>
+        <w:numPr>
+          <w:ilvl w:val="0"/>
+          <w:numId w:val="4"/>
+        </w:numPr>
+      </w:pPr>
+      <w:proofErr w:type="spellStart"/>
+      <w:r>
+        <w:t>Menghitung</w:t>
+      </w:r>
+      <w:proofErr w:type="spellEnd"/>
+      <w:r>
+        <w:t xml:space="preserve"> </w:t>
+      </w:r>
+      <w:proofErr w:type="spellStart"/>
+      <w:r>
+        <w:t>akurasi</w:t>
+      </w:r>
+      <w:proofErr w:type="spellEnd"/>
+      <w:r>
+        <w:t xml:space="preserve"> </w:t>
+      </w:r>
+      <w:proofErr w:type="spellStart"/>
+      <w:r>
+        <w:t>dalam</w:t>
+      </w:r>
+      <w:proofErr w:type="spellEnd"/>
+      <w:r>
+        <w:t xml:space="preserve"> </w:t>
+      </w:r>
+      <w:proofErr w:type="spellStart"/>
+      <w:r>
+        <w:t>prediksi</w:t>
+      </w:r>
+      <w:proofErr w:type="spellEnd"/>
+      <w:r>
+        <w:t xml:space="preserve"> </w:t>
+      </w:r>
+      <w:proofErr w:type="spellStart"/>
+      <w:r>
+        <w:t>curah</w:t>
+      </w:r>
+      <w:proofErr w:type="spellEnd"/>
+      <w:r>
+        <w:t xml:space="preserve"> </w:t>
+      </w:r>
+      <w:proofErr w:type="spellStart"/>
+      <w:r>
+        <w:t>hujan</w:t>
+      </w:r>
+      <w:proofErr w:type="spellEnd"/>
+      <w:r>
+        <w:t xml:space="preserve"> </w:t>
+      </w:r>
+      <w:proofErr w:type="spellStart"/>
+      <w:r>
+        <w:t>dari</w:t>
+      </w:r>
+      <w:proofErr w:type="spellEnd"/>
+      <w:r>
+        <w:t xml:space="preserve"> </w:t>
+      </w:r>
+      <w:proofErr w:type="spellStart"/>
+      <w:r>
+        <w:t>setiap</w:t>
+      </w:r>
+      <w:proofErr w:type="spellEnd"/>
+      <w:r>
+        <w:t xml:space="preserve"> </w:t>
+      </w:r>
+      <w:proofErr w:type="spellStart"/>
+      <w:r>
+        <w:t>metode</w:t>
+      </w:r>
+      <w:proofErr w:type="spellEnd"/>
+      <w:r>
+        <w:t xml:space="preserve"> </w:t>
+      </w:r>
+      <w:r>
+        <w:t>Naïve Bayes dan KNN (K-Nearest Neighbour)</w:t>
+      </w:r>
+      <w:r>
+        <w:t>.</w:t>
+      </w:r>
+    </w:p>
+    <w:p>
+      <w:pPr>
+        <w:pStyle w:val="ListParagraph"/>
+        <w:numPr>
+          <w:ilvl w:val="0"/>
+          <w:numId w:val="4"/>
+        </w:numPr>
         <w:sectPr>
           <w:pgSz w:w="11906" w:h="16838"/>
           <w:pgMar w:top="1440" w:right="1440" w:bottom="1440" w:left="1440" w:header="708" w:footer="708" w:gutter="0"/>
@@ -3877,35 +5432,11 @@
       </w:pPr>
       <w:proofErr w:type="spellStart"/>
       <w:r>
-        <w:t>Dalam</w:t>
-      </w:r>
-      <w:proofErr w:type="spellEnd"/>
-      <w:r>
-        <w:t xml:space="preserve"> </w:t>
-      </w:r>
-      <w:proofErr w:type="spellStart"/>
-      <w:r>
-        <w:t>penelitian</w:t>
-      </w:r>
-      <w:proofErr w:type="spellEnd"/>
-      <w:r>
-        <w:t xml:space="preserve"> </w:t>
-      </w:r>
-      <w:proofErr w:type="spellStart"/>
-      <w:r>
-        <w:t>ini</w:t>
-      </w:r>
-      <w:proofErr w:type="spellEnd"/>
-      <w:r>
-        <w:t xml:space="preserve"> </w:t>
-      </w:r>
-      <w:proofErr w:type="spellStart"/>
-      <w:r>
-        <w:t>digunakan</w:t>
-      </w:r>
-      <w:proofErr w:type="spellEnd"/>
-      <w:r>
-        <w:t xml:space="preserve"> dua </w:t>
+        <w:t>Menentukan</w:t>
+      </w:r>
+      <w:proofErr w:type="spellEnd"/>
+      <w:r>
+        <w:t xml:space="preserve"> </w:t>
       </w:r>
       <w:proofErr w:type="spellStart"/>
       <w:r>
@@ -3913,33 +5444,64 @@
       </w:r>
       <w:proofErr w:type="spellEnd"/>
       <w:r>
-        <w:t xml:space="preserve">, </w:t>
-      </w:r>
-      <w:proofErr w:type="spellStart"/>
-      <w:r>
-        <w:t>yakni</w:t>
-      </w:r>
-      <w:proofErr w:type="spellEnd"/>
-      <w:r>
-        <w:t>: Naïve Bayes dan KNN</w:t>
-      </w:r>
-      <w:r>
-        <w:t xml:space="preserve"> </w:t>
-      </w:r>
-      <w:r>
-        <w:t xml:space="preserve">(K-Nearest </w:t>
-      </w:r>
-      <w:proofErr w:type="spellStart"/>
-      <w:r>
-        <w:t>Neighbor</w:t>
-      </w:r>
-      <w:proofErr w:type="spellEnd"/>
-      <w:r>
-        <w:t xml:space="preserve">). Naïve Bayes </w:t>
-      </w:r>
-      <w:proofErr w:type="spellStart"/>
-      <w:r>
-        <w:t>merupakan</w:t>
+        <w:t xml:space="preserve"> </w:t>
+      </w:r>
+      <w:proofErr w:type="gramStart"/>
+      <w:r>
+        <w:t xml:space="preserve">yang  </w:t>
+      </w:r>
+      <w:proofErr w:type="spellStart"/>
+      <w:r>
+        <w:t>lebih</w:t>
+      </w:r>
+      <w:proofErr w:type="spellEnd"/>
+      <w:proofErr w:type="gramEnd"/>
+      <w:r>
+        <w:t xml:space="preserve"> </w:t>
+      </w:r>
+      <w:proofErr w:type="spellStart"/>
+      <w:r>
+        <w:t>unggul</w:t>
+      </w:r>
+      <w:proofErr w:type="spellEnd"/>
+      <w:r>
+        <w:t xml:space="preserve"> </w:t>
+      </w:r>
+      <w:proofErr w:type="spellStart"/>
+      <w:r>
+        <w:t>dalam</w:t>
+      </w:r>
+      <w:proofErr w:type="spellEnd"/>
+      <w:r>
+        <w:t xml:space="preserve"> </w:t>
+      </w:r>
+      <w:proofErr w:type="spellStart"/>
+      <w:r>
+        <w:t>memprediksi</w:t>
+      </w:r>
+      <w:proofErr w:type="spellEnd"/>
+      <w:r>
+        <w:t xml:space="preserve"> </w:t>
+      </w:r>
+      <w:proofErr w:type="spellStart"/>
+      <w:r>
+        <w:t>curah</w:t>
+      </w:r>
+      <w:proofErr w:type="spellEnd"/>
+      <w:r>
+        <w:t xml:space="preserve"> </w:t>
+      </w:r>
+      <w:proofErr w:type="spellStart"/>
+      <w:r>
+        <w:t>hujan</w:t>
+      </w:r>
+      <w:proofErr w:type="spellEnd"/>
+      <w:r>
+        <w:t xml:space="preserve"> </w:t>
+      </w:r>
+      <w:proofErr w:type="spellStart"/>
+      <w:r>
+        <w:t>antara</w:t>
       </w:r>
       <w:proofErr w:type="spellEnd"/>
       <w:r>
@@ -3953,622 +5515,23 @@
       <w:r>
         <w:t xml:space="preserve"> </w:t>
       </w:r>
-      <w:proofErr w:type="spellStart"/>
-      <w:r>
-        <w:t>untuk</w:t>
-      </w:r>
-      <w:proofErr w:type="spellEnd"/>
-      <w:r>
-        <w:t xml:space="preserve"> </w:t>
-      </w:r>
-      <w:proofErr w:type="spellStart"/>
-      <w:r>
-        <w:t>mengatasi</w:t>
-      </w:r>
-      <w:proofErr w:type="spellEnd"/>
-      <w:r>
-        <w:t xml:space="preserve"> </w:t>
-      </w:r>
-      <w:proofErr w:type="spellStart"/>
-      <w:r>
-        <w:t>masalah</w:t>
-      </w:r>
-      <w:proofErr w:type="spellEnd"/>
-      <w:r>
-        <w:t xml:space="preserve"> </w:t>
-      </w:r>
-      <w:proofErr w:type="spellStart"/>
-      <w:r>
-        <w:t>dengan</w:t>
-      </w:r>
-      <w:proofErr w:type="spellEnd"/>
-      <w:r>
-        <w:t xml:space="preserve"> </w:t>
-      </w:r>
-      <w:proofErr w:type="spellStart"/>
-      <w:r>
-        <w:t>mencari</w:t>
-      </w:r>
-      <w:proofErr w:type="spellEnd"/>
-      <w:r>
-        <w:t xml:space="preserve"> </w:t>
-      </w:r>
-      <w:proofErr w:type="spellStart"/>
-      <w:r>
-        <w:t>nilai</w:t>
-      </w:r>
-      <w:proofErr w:type="spellEnd"/>
-      <w:r>
-        <w:t xml:space="preserve"> </w:t>
-      </w:r>
-      <w:proofErr w:type="spellStart"/>
-      <w:r>
-        <w:t>peluang</w:t>
-      </w:r>
-      <w:proofErr w:type="spellEnd"/>
-      <w:r>
-        <w:t xml:space="preserve">. Naïve Bayes </w:t>
-      </w:r>
-      <w:proofErr w:type="spellStart"/>
-      <w:r>
-        <w:t>adalah</w:t>
-      </w:r>
-      <w:proofErr w:type="spellEnd"/>
-      <w:r>
-        <w:t xml:space="preserve"> </w:t>
-      </w:r>
-      <w:proofErr w:type="spellStart"/>
-      <w:r>
-        <w:t>klasifikasi</w:t>
-      </w:r>
-      <w:proofErr w:type="spellEnd"/>
-      <w:r>
-        <w:t xml:space="preserve"> </w:t>
-      </w:r>
-      <w:proofErr w:type="spellStart"/>
-      <w:r>
-        <w:t>menggunakan</w:t>
-      </w:r>
-      <w:proofErr w:type="spellEnd"/>
-      <w:r>
-        <w:t xml:space="preserve"> </w:t>
-      </w:r>
-      <w:proofErr w:type="spellStart"/>
-      <w:r>
-        <w:t>metode</w:t>
-      </w:r>
-      <w:proofErr w:type="spellEnd"/>
-      <w:r>
-        <w:t xml:space="preserve"> statistic dan probabilistic </w:t>
-      </w:r>
-      <w:r>
-        <w:lastRenderedPageBreak/>
-        <w:t xml:space="preserve">yang </w:t>
-      </w:r>
-      <w:proofErr w:type="spellStart"/>
-      <w:r>
-        <w:t>diusulkan</w:t>
-      </w:r>
-      <w:proofErr w:type="spellEnd"/>
-      <w:r>
-        <w:t xml:space="preserve"> oleh </w:t>
-      </w:r>
-      <w:proofErr w:type="spellStart"/>
-      <w:r>
-        <w:t>seorang</w:t>
-      </w:r>
-      <w:proofErr w:type="spellEnd"/>
-      <w:r>
-        <w:t xml:space="preserve"> </w:t>
-      </w:r>
-      <w:proofErr w:type="spellStart"/>
-      <w:r>
-        <w:t>ilmuan</w:t>
-      </w:r>
-      <w:proofErr w:type="spellEnd"/>
-      <w:r>
-        <w:t xml:space="preserve"> </w:t>
-      </w:r>
-      <w:proofErr w:type="spellStart"/>
-      <w:r>
-        <w:t>Inggris</w:t>
-      </w:r>
-      <w:proofErr w:type="spellEnd"/>
-      <w:r>
-        <w:t xml:space="preserve"> </w:t>
-      </w:r>
-      <w:proofErr w:type="spellStart"/>
-      <w:r>
-        <w:t>yakni</w:t>
-      </w:r>
-      <w:proofErr w:type="spellEnd"/>
-      <w:r>
-        <w:t xml:space="preserve"> Thomas Bayes. Naïve Bayes </w:t>
-      </w:r>
-      <w:proofErr w:type="spellStart"/>
-      <w:r>
-        <w:t>adalah</w:t>
-      </w:r>
-      <w:proofErr w:type="spellEnd"/>
-      <w:r>
-        <w:t xml:space="preserve"> </w:t>
-      </w:r>
-      <w:proofErr w:type="spellStart"/>
-      <w:r>
-        <w:t>perhitungan</w:t>
-      </w:r>
-      <w:proofErr w:type="spellEnd"/>
-      <w:r>
-        <w:t xml:space="preserve"> statistic yang </w:t>
-      </w:r>
-      <w:proofErr w:type="spellStart"/>
-      <w:r>
-        <w:t>bertujuan</w:t>
-      </w:r>
-      <w:proofErr w:type="spellEnd"/>
-      <w:r>
-        <w:t xml:space="preserve"> </w:t>
-      </w:r>
-      <w:proofErr w:type="spellStart"/>
-      <w:r>
-        <w:t>untuk</w:t>
-      </w:r>
-      <w:proofErr w:type="spellEnd"/>
-      <w:r>
-        <w:t xml:space="preserve"> </w:t>
-      </w:r>
-      <w:proofErr w:type="spellStart"/>
-      <w:r>
-        <w:t>memprediksi</w:t>
-      </w:r>
-      <w:proofErr w:type="spellEnd"/>
-      <w:r>
-        <w:t xml:space="preserve"> </w:t>
-      </w:r>
-      <w:proofErr w:type="spellStart"/>
-      <w:r>
-        <w:t>sebuah</w:t>
-      </w:r>
-      <w:proofErr w:type="spellEnd"/>
-      <w:r>
-        <w:t xml:space="preserve"> </w:t>
-      </w:r>
-      <w:proofErr w:type="spellStart"/>
-      <w:r>
-        <w:t>peluang</w:t>
-      </w:r>
-      <w:proofErr w:type="spellEnd"/>
-      <w:r>
-        <w:t xml:space="preserve"> masa </w:t>
-      </w:r>
-      <w:proofErr w:type="spellStart"/>
-      <w:r>
-        <w:t>depan</w:t>
-      </w:r>
-      <w:proofErr w:type="spellEnd"/>
-      <w:r>
-        <w:t xml:space="preserve"> yang </w:t>
-      </w:r>
-      <w:proofErr w:type="spellStart"/>
-      <w:r>
-        <w:t>didasarkan</w:t>
-      </w:r>
-      <w:proofErr w:type="spellEnd"/>
-      <w:r>
-        <w:t xml:space="preserve"> oleh </w:t>
-      </w:r>
-      <w:proofErr w:type="spellStart"/>
-      <w:r>
-        <w:t>pengalaman</w:t>
-      </w:r>
-      <w:proofErr w:type="spellEnd"/>
-      <w:r>
-        <w:t xml:space="preserve"> </w:t>
-      </w:r>
-      <w:proofErr w:type="spellStart"/>
-      <w:r>
-        <w:t>atau</w:t>
-      </w:r>
-      <w:proofErr w:type="spellEnd"/>
-      <w:r>
-        <w:t xml:space="preserve"> </w:t>
-      </w:r>
-      <w:proofErr w:type="spellStart"/>
-      <w:r>
-        <w:t>masalah</w:t>
-      </w:r>
-      <w:proofErr w:type="spellEnd"/>
-      <w:r>
-        <w:t xml:space="preserve"> yang </w:t>
-      </w:r>
-      <w:proofErr w:type="spellStart"/>
-      <w:r>
-        <w:t>sudah</w:t>
-      </w:r>
-      <w:proofErr w:type="spellEnd"/>
-      <w:r>
-        <w:t xml:space="preserve"> </w:t>
-      </w:r>
-      <w:proofErr w:type="spellStart"/>
-      <w:r>
-        <w:t>dialami</w:t>
-      </w:r>
-      <w:proofErr w:type="spellEnd"/>
-      <w:r>
-        <w:t xml:space="preserve"> </w:t>
-      </w:r>
-      <w:proofErr w:type="spellStart"/>
-      <w:r>
-        <w:t>sebelumnya</w:t>
-      </w:r>
-      <w:proofErr w:type="spellEnd"/>
-      <w:r>
-        <w:t xml:space="preserve">, </w:t>
-      </w:r>
-      <w:proofErr w:type="spellStart"/>
-      <w:r>
-        <w:t>sehingga</w:t>
-      </w:r>
-      <w:proofErr w:type="spellEnd"/>
-      <w:r>
-        <w:t xml:space="preserve"> </w:t>
-      </w:r>
-      <w:proofErr w:type="spellStart"/>
-      <w:r>
-        <w:t>disebut</w:t>
-      </w:r>
-      <w:proofErr w:type="spellEnd"/>
-      <w:r>
-        <w:t xml:space="preserve"> </w:t>
-      </w:r>
-      <w:proofErr w:type="spellStart"/>
-      <w:r>
-        <w:t>terema</w:t>
-      </w:r>
-      <w:proofErr w:type="spellEnd"/>
-      <w:r>
-        <w:t xml:space="preserve"> Bayes</w:t>
-      </w:r>
-      <w:r>
-        <w:t xml:space="preserve"> [3]</w:t>
+      <w:r>
+        <w:t>Naïve Bayes dan KNN (K-Nearest Neighbour)</w:t>
       </w:r>
       <w:r>
         <w:t>.</w:t>
-      </w:r>
-      <w:r>
-        <w:t xml:space="preserve"> </w:t>
-      </w:r>
-      <w:proofErr w:type="spellStart"/>
-      <w:r>
-        <w:t>Selain</w:t>
-      </w:r>
-      <w:proofErr w:type="spellEnd"/>
-      <w:r>
-        <w:t xml:space="preserve"> Naïve Bayes, </w:t>
-      </w:r>
-      <w:proofErr w:type="spellStart"/>
-      <w:r>
-        <w:t>dalam</w:t>
-      </w:r>
-      <w:proofErr w:type="spellEnd"/>
-      <w:r>
-        <w:t xml:space="preserve"> </w:t>
-      </w:r>
-      <w:proofErr w:type="spellStart"/>
-      <w:r>
-        <w:t>penelitian</w:t>
-      </w:r>
-      <w:proofErr w:type="spellEnd"/>
-      <w:r>
-        <w:t xml:space="preserve"> </w:t>
-      </w:r>
-      <w:proofErr w:type="spellStart"/>
-      <w:r>
-        <w:t>ini</w:t>
-      </w:r>
-      <w:proofErr w:type="spellEnd"/>
-      <w:r>
-        <w:t xml:space="preserve"> </w:t>
-      </w:r>
-      <w:proofErr w:type="spellStart"/>
-      <w:r>
-        <w:t>digunakan</w:t>
-      </w:r>
-      <w:proofErr w:type="spellEnd"/>
-      <w:r>
-        <w:t xml:space="preserve"> juga </w:t>
-      </w:r>
-      <w:proofErr w:type="spellStart"/>
-      <w:r>
-        <w:t>metode</w:t>
-      </w:r>
-      <w:proofErr w:type="spellEnd"/>
-      <w:r>
-        <w:t xml:space="preserve"> KNN (K-Nearest </w:t>
-      </w:r>
-      <w:proofErr w:type="spellStart"/>
-      <w:r>
-        <w:t>Neighbor</w:t>
-      </w:r>
-      <w:proofErr w:type="spellEnd"/>
-      <w:r>
-        <w:t xml:space="preserve">). KNN </w:t>
-      </w:r>
-      <w:proofErr w:type="spellStart"/>
-      <w:r>
-        <w:t>merupakan</w:t>
-      </w:r>
-      <w:proofErr w:type="spellEnd"/>
-      <w:r>
-        <w:t xml:space="preserve"> </w:t>
-      </w:r>
-      <w:proofErr w:type="spellStart"/>
-      <w:r>
-        <w:t>bagian</w:t>
-      </w:r>
-      <w:proofErr w:type="spellEnd"/>
-      <w:r>
-        <w:t xml:space="preserve"> </w:t>
-      </w:r>
-      <w:proofErr w:type="spellStart"/>
-      <w:r>
-        <w:t>dalam</w:t>
-      </w:r>
-      <w:proofErr w:type="spellEnd"/>
-      <w:r>
-        <w:t xml:space="preserve"> Data Mining yang </w:t>
-      </w:r>
-      <w:proofErr w:type="spellStart"/>
-      <w:r>
-        <w:t>mampu</w:t>
-      </w:r>
-      <w:proofErr w:type="spellEnd"/>
-      <w:r>
-        <w:t xml:space="preserve"> </w:t>
-      </w:r>
-      <w:proofErr w:type="spellStart"/>
-      <w:r>
-        <w:t>mengenali</w:t>
-      </w:r>
-      <w:proofErr w:type="spellEnd"/>
-      <w:r>
-        <w:t xml:space="preserve"> </w:t>
-      </w:r>
-      <w:proofErr w:type="spellStart"/>
-      <w:r>
-        <w:t>suatu</w:t>
-      </w:r>
-      <w:proofErr w:type="spellEnd"/>
-      <w:r>
-        <w:t xml:space="preserve"> </w:t>
-      </w:r>
-      <w:proofErr w:type="spellStart"/>
-      <w:r>
-        <w:t>pola</w:t>
-      </w:r>
-      <w:proofErr w:type="spellEnd"/>
-      <w:r>
-        <w:t xml:space="preserve"> data </w:t>
-      </w:r>
-      <w:proofErr w:type="spellStart"/>
-      <w:r>
-        <w:t>sequensial</w:t>
-      </w:r>
-      <w:proofErr w:type="spellEnd"/>
-      <w:r>
-        <w:t xml:space="preserve">. </w:t>
-      </w:r>
-      <w:proofErr w:type="spellStart"/>
-      <w:r>
-        <w:t>Metode</w:t>
-      </w:r>
-      <w:proofErr w:type="spellEnd"/>
-      <w:r>
-        <w:t xml:space="preserve"> KNN </w:t>
-      </w:r>
-      <w:proofErr w:type="spellStart"/>
-      <w:r>
-        <w:t>ini</w:t>
-      </w:r>
-      <w:proofErr w:type="spellEnd"/>
-      <w:r>
-        <w:t xml:space="preserve"> </w:t>
-      </w:r>
-      <w:proofErr w:type="spellStart"/>
-      <w:r>
-        <w:t>menggunakan</w:t>
-      </w:r>
-      <w:proofErr w:type="spellEnd"/>
-      <w:r>
-        <w:t xml:space="preserve"> </w:t>
-      </w:r>
-      <w:proofErr w:type="spellStart"/>
-      <w:r>
-        <w:t>konsep</w:t>
-      </w:r>
-      <w:proofErr w:type="spellEnd"/>
-      <w:r>
-        <w:t xml:space="preserve"> </w:t>
-      </w:r>
-      <w:proofErr w:type="spellStart"/>
-      <w:r>
-        <w:t>perhitungan</w:t>
-      </w:r>
-      <w:proofErr w:type="spellEnd"/>
-      <w:r>
-        <w:t xml:space="preserve"> </w:t>
-      </w:r>
-      <w:proofErr w:type="spellStart"/>
-      <w:r>
-        <w:t>jarak</w:t>
-      </w:r>
-      <w:proofErr w:type="spellEnd"/>
-      <w:r>
-        <w:t xml:space="preserve"> </w:t>
-      </w:r>
-      <w:proofErr w:type="spellStart"/>
-      <w:r>
-        <w:t>terdekat</w:t>
-      </w:r>
-      <w:proofErr w:type="spellEnd"/>
-      <w:r>
-        <w:t xml:space="preserve"> </w:t>
-      </w:r>
-      <w:proofErr w:type="spellStart"/>
-      <w:r>
-        <w:t>dengan</w:t>
-      </w:r>
-      <w:proofErr w:type="spellEnd"/>
-      <w:r>
-        <w:t xml:space="preserve"> </w:t>
-      </w:r>
-      <w:proofErr w:type="spellStart"/>
-      <w:r>
-        <w:t>sebuah</w:t>
-      </w:r>
-      <w:proofErr w:type="spellEnd"/>
-      <w:r>
-        <w:t xml:space="preserve"> </w:t>
-      </w:r>
-      <w:proofErr w:type="spellStart"/>
-      <w:r>
-        <w:t>titik</w:t>
-      </w:r>
-      <w:proofErr w:type="spellEnd"/>
-      <w:r>
-        <w:t xml:space="preserve">. </w:t>
-      </w:r>
-      <w:proofErr w:type="spellStart"/>
-      <w:r>
-        <w:t>Dalam</w:t>
-      </w:r>
-      <w:proofErr w:type="spellEnd"/>
-      <w:r>
-        <w:t xml:space="preserve"> </w:t>
-      </w:r>
-      <w:proofErr w:type="spellStart"/>
-      <w:r>
-        <w:t>menentukan</w:t>
-      </w:r>
-      <w:proofErr w:type="spellEnd"/>
-      <w:r>
-        <w:t xml:space="preserve"> </w:t>
-      </w:r>
-      <w:proofErr w:type="spellStart"/>
-      <w:r>
-        <w:t>jarak</w:t>
-      </w:r>
-      <w:proofErr w:type="spellEnd"/>
-      <w:r>
-        <w:t xml:space="preserve"> </w:t>
-      </w:r>
-      <w:proofErr w:type="spellStart"/>
-      <w:r>
-        <w:t>tersebut</w:t>
-      </w:r>
-      <w:proofErr w:type="spellEnd"/>
-      <w:r>
-        <w:t xml:space="preserve"> </w:t>
-      </w:r>
-      <w:proofErr w:type="spellStart"/>
-      <w:r>
-        <w:t>menggunakan</w:t>
-      </w:r>
-      <w:proofErr w:type="spellEnd"/>
-      <w:r>
-        <w:t xml:space="preserve"> </w:t>
-      </w:r>
-      <w:proofErr w:type="spellStart"/>
-      <w:r>
-        <w:t>rumus</w:t>
-      </w:r>
-      <w:proofErr w:type="spellEnd"/>
-      <w:r>
-        <w:t xml:space="preserve"> Euclidian distance yang </w:t>
-      </w:r>
-      <w:proofErr w:type="spellStart"/>
-      <w:r>
-        <w:t>menghasilkan</w:t>
-      </w:r>
-      <w:proofErr w:type="spellEnd"/>
-      <w:r>
-        <w:t xml:space="preserve"> </w:t>
-      </w:r>
-      <w:proofErr w:type="spellStart"/>
-      <w:r>
-        <w:t>jarak</w:t>
-      </w:r>
-      <w:proofErr w:type="spellEnd"/>
-      <w:r>
-        <w:t xml:space="preserve"> </w:t>
-      </w:r>
-      <w:proofErr w:type="spellStart"/>
-      <w:r>
-        <w:t>antara</w:t>
-      </w:r>
-      <w:proofErr w:type="spellEnd"/>
-      <w:r>
-        <w:t xml:space="preserve"> data </w:t>
-      </w:r>
-      <w:proofErr w:type="spellStart"/>
-      <w:r>
-        <w:t>baru</w:t>
-      </w:r>
-      <w:proofErr w:type="spellEnd"/>
-      <w:r>
-        <w:t xml:space="preserve"> </w:t>
-      </w:r>
-      <w:proofErr w:type="spellStart"/>
-      <w:r>
-        <w:t>dengan</w:t>
-      </w:r>
-      <w:proofErr w:type="spellEnd"/>
-      <w:r>
-        <w:t xml:space="preserve"> </w:t>
-      </w:r>
-      <w:proofErr w:type="spellStart"/>
-      <w:r>
-        <w:t>seluruh</w:t>
-      </w:r>
-      <w:proofErr w:type="spellEnd"/>
-      <w:r>
-        <w:t xml:space="preserve"> data pada dataset yang </w:t>
-      </w:r>
-      <w:proofErr w:type="spellStart"/>
-      <w:r>
-        <w:t>sudah</w:t>
-      </w:r>
-      <w:proofErr w:type="spellEnd"/>
-      <w:r>
-        <w:t xml:space="preserve"> </w:t>
-      </w:r>
-      <w:proofErr w:type="spellStart"/>
-      <w:r>
-        <w:t>memiliki</w:t>
-      </w:r>
-      <w:proofErr w:type="spellEnd"/>
-      <w:r>
-        <w:t xml:space="preserve"> </w:t>
-      </w:r>
-      <w:proofErr w:type="spellStart"/>
-      <w:r>
-        <w:t>kelas</w:t>
-      </w:r>
-      <w:proofErr w:type="spellEnd"/>
-      <w:r>
-        <w:t xml:space="preserve"> [4].</w:t>
       </w:r>
     </w:p>
     <w:p>
       <w:pPr>
         <w:pStyle w:val="Heading1"/>
       </w:pPr>
-      <w:bookmarkStart w:id="4" w:name="_Toc129942529"/>
+      <w:bookmarkStart w:id="6" w:name="_Toc131637682"/>
       <w:r>
         <w:lastRenderedPageBreak/>
         <w:t>DAFTAR PUSTAKA</w:t>
       </w:r>
-      <w:bookmarkEnd w:id="4"/>
+      <w:bookmarkEnd w:id="6"/>
     </w:p>
     <w:p>
       <w:pPr>
@@ -5666,7 +6629,7 @@
 </file>
 
 <file path=word/endnotes.xml><?xml version="1.0" encoding="utf-8"?>
-<w:endnotes xmlns:wpc="http://schemas.microsoft.com/office/word/2010/wordprocessingCanvas" xmlns:cx="http://schemas.microsoft.com/office/drawing/2014/chartex" xmlns:cx1="http://schemas.microsoft.com/office/drawing/2015/9/8/chartex" xmlns:cx2="http://schemas.microsoft.com/office/drawing/2015/10/21/chartex" xmlns:cx3="http://schemas.microsoft.com/office/drawing/2016/5/9/chartex" xmlns:cx4="http://schemas.microsoft.com/office/drawing/2016/5/10/chartex" xmlns:cx5="http://schemas.microsoft.com/office/drawing/2016/5/11/chartex" xmlns:cx6="http://schemas.microsoft.com/office/drawing/2016/5/12/chartex" xmlns:cx7="http://schemas.microsoft.com/office/drawing/2016/5/13/chartex" xmlns:cx8="http://schemas.microsoft.com/office/drawing/2016/5/14/chartex" xmlns:mc="http://schemas.openxmlformats.org/markup-compatibility/2006" xmlns:aink="http://schemas.microsoft.com/office/drawing/2016/ink" xmlns:am3d="http://schemas.microsoft.com/office/drawing/2017/model3d" xmlns:o="urn:schemas-microsoft-com:office:office" xmlns:oel="http://schemas.microsoft.com/office/2019/extlst" xmlns:r="http://schemas.openxmlformats.org/officeDocument/2006/relationships" xmlns:m="http://schemas.openxmlformats.org/officeDocument/2006/math" xmlns:v="urn:schemas-microsoft-com:vml" xmlns:wp14="http://schemas.microsoft.com/office/word/2010/wordprocessingDrawing" xmlns:wp="http://schemas.openxmlformats.org/drawingml/2006/wordprocessingDrawing" xmlns:w10="urn:schemas-microsoft-com:office:word" xmlns:w="http://schemas.openxmlformats.org/wordprocessingml/2006/main" xmlns:w14="http://schemas.microsoft.com/office/word/2010/wordml" xmlns:w15="http://schemas.microsoft.com/office/word/2012/wordml" xmlns:w16cex="http://schemas.microsoft.com/office/word/2018/wordml/cex" xmlns:w16cid="http://schemas.microsoft.com/office/word/2016/wordml/cid" xmlns:w16="http://schemas.microsoft.com/office/word/2018/wordml" xmlns:w16sdtdh="http://schemas.microsoft.com/office/word/2020/wordml/sdtdatahash" xmlns:w16se="http://schemas.microsoft.com/office/word/2015/wordml/symex" xmlns:wpg="http://schemas.microsoft.com/office/word/2010/wordprocessingGroup" xmlns:wpi="http://schemas.microsoft.com/office/word/2010/wordprocessingInk" xmlns:wne="http://schemas.microsoft.com/office/word/2006/wordml" xmlns:wps="http://schemas.microsoft.com/office/word/2010/wordprocessingShape" mc:Ignorable="w14 w15 w16se w16cid w16 w16cex w16sdtdh wp14">
+<w:endnotes xmlns:wpc="http://schemas.microsoft.com/office/word/2010/wordprocessingCanvas" xmlns:cx="http://schemas.microsoft.com/office/drawing/2014/chartex" xmlns:cx1="http://schemas.microsoft.com/office/drawing/2015/9/8/chartex" xmlns:cx2="http://schemas.microsoft.com/office/drawing/2015/10/21/chartex" xmlns:cx3="http://schemas.microsoft.com/office/drawing/2016/5/9/chartex" xmlns:cx4="http://schemas.microsoft.com/office/drawing/2016/5/10/chartex" xmlns:cx5="http://schemas.microsoft.com/office/drawing/2016/5/11/chartex" xmlns:cx6="http://schemas.microsoft.com/office/drawing/2016/5/12/chartex" xmlns:cx7="http://schemas.microsoft.com/office/drawing/2016/5/13/chartex" xmlns:cx8="http://schemas.microsoft.com/office/drawing/2016/5/14/chartex" xmlns:mc="http://schemas.openxmlformats.org/markup-compatibility/2006" xmlns:aink="http://schemas.microsoft.com/office/drawing/2016/ink" xmlns:am3d="http://schemas.microsoft.com/office/drawing/2017/model3d" xmlns:o="urn:schemas-microsoft-com:office:office" xmlns:oel="http://schemas.microsoft.com/office/2019/extlst" xmlns:r="http://schemas.openxmlformats.org/officeDocument/2006/relationships" xmlns:m="http://schemas.openxmlformats.org/officeDocument/2006/math" xmlns:v="urn:schemas-microsoft-com:vml" xmlns:wp14="http://schemas.microsoft.com/office/word/2010/wordprocessingDrawing" xmlns:wp="http://schemas.openxmlformats.org/drawingml/2006/wordprocessingDrawing" xmlns:w10="urn:schemas-microsoft-com:office:word" xmlns:w="http://schemas.openxmlformats.org/wordprocessingml/2006/main" xmlns:w14="http://schemas.microsoft.com/office/word/2010/wordml" xmlns:w15="http://schemas.microsoft.com/office/word/2012/wordml" xmlns:w16cex="http://schemas.microsoft.com/office/word/2018/wordml/cex" xmlns:w16cid="http://schemas.microsoft.com/office/word/2016/wordml/cid" xmlns:w16="http://schemas.microsoft.com/office/word/2018/wordml" xmlns:w16du="http://schemas.microsoft.com/office/word/2023/wordml/word16du" xmlns:w16sdtdh="http://schemas.microsoft.com/office/word/2020/wordml/sdtdatahash" xmlns:w16se="http://schemas.microsoft.com/office/word/2015/wordml/symex" xmlns:wpg="http://schemas.microsoft.com/office/word/2010/wordprocessingGroup" xmlns:wpi="http://schemas.microsoft.com/office/word/2010/wordprocessingInk" xmlns:wne="http://schemas.microsoft.com/office/word/2006/wordml" xmlns:wps="http://schemas.microsoft.com/office/word/2010/wordprocessingShape" mc:Ignorable="w14 w15 w16se w16cid w16 w16cex w16sdtdh wp14">
   <w:endnote w:type="separator" w:id="-1">
     <w:p>
       <w:pPr>
@@ -5691,7 +6654,7 @@
 </file>
 
 <file path=word/footer1.xml><?xml version="1.0" encoding="utf-8"?>
-<w:ftr xmlns:wpc="http://schemas.microsoft.com/office/word/2010/wordprocessingCanvas" xmlns:cx="http://schemas.microsoft.com/office/drawing/2014/chartex" xmlns:cx1="http://schemas.microsoft.com/office/drawing/2015/9/8/chartex" xmlns:cx2="http://schemas.microsoft.com/office/drawing/2015/10/21/chartex" xmlns:cx3="http://schemas.microsoft.com/office/drawing/2016/5/9/chartex" xmlns:cx4="http://schemas.microsoft.com/office/drawing/2016/5/10/chartex" xmlns:cx5="http://schemas.microsoft.com/office/drawing/2016/5/11/chartex" xmlns:cx6="http://schemas.microsoft.com/office/drawing/2016/5/12/chartex" xmlns:cx7="http://schemas.microsoft.com/office/drawing/2016/5/13/chartex" xmlns:cx8="http://schemas.microsoft.com/office/drawing/2016/5/14/chartex" xmlns:mc="http://schemas.openxmlformats.org/markup-compatibility/2006" xmlns:aink="http://schemas.microsoft.com/office/drawing/2016/ink" xmlns:am3d="http://schemas.microsoft.com/office/drawing/2017/model3d" xmlns:o="urn:schemas-microsoft-com:office:office" xmlns:oel="http://schemas.microsoft.com/office/2019/extlst" xmlns:r="http://schemas.openxmlformats.org/officeDocument/2006/relationships" xmlns:m="http://schemas.openxmlformats.org/officeDocument/2006/math" xmlns:v="urn:schemas-microsoft-com:vml" xmlns:wp14="http://schemas.microsoft.com/office/word/2010/wordprocessingDrawing" xmlns:wp="http://schemas.openxmlformats.org/drawingml/2006/wordprocessingDrawing" xmlns:w10="urn:schemas-microsoft-com:office:word" xmlns:w="http://schemas.openxmlformats.org/wordprocessingml/2006/main" xmlns:w14="http://schemas.microsoft.com/office/word/2010/wordml" xmlns:w15="http://schemas.microsoft.com/office/word/2012/wordml" xmlns:w16cex="http://schemas.microsoft.com/office/word/2018/wordml/cex" xmlns:w16cid="http://schemas.microsoft.com/office/word/2016/wordml/cid" xmlns:w16="http://schemas.microsoft.com/office/word/2018/wordml" xmlns:w16sdtdh="http://schemas.microsoft.com/office/word/2020/wordml/sdtdatahash" xmlns:w16se="http://schemas.microsoft.com/office/word/2015/wordml/symex" xmlns:wpg="http://schemas.microsoft.com/office/word/2010/wordprocessingGroup" xmlns:wpi="http://schemas.microsoft.com/office/word/2010/wordprocessingInk" xmlns:wne="http://schemas.microsoft.com/office/word/2006/wordml" xmlns:wps="http://schemas.microsoft.com/office/word/2010/wordprocessingShape" mc:Ignorable="w14 w15 w16se w16cid w16 w16cex w16sdtdh wp14">
+<w:ftr xmlns:wpc="http://schemas.microsoft.com/office/word/2010/wordprocessingCanvas" xmlns:cx="http://schemas.microsoft.com/office/drawing/2014/chartex" xmlns:cx1="http://schemas.microsoft.com/office/drawing/2015/9/8/chartex" xmlns:cx2="http://schemas.microsoft.com/office/drawing/2015/10/21/chartex" xmlns:cx3="http://schemas.microsoft.com/office/drawing/2016/5/9/chartex" xmlns:cx4="http://schemas.microsoft.com/office/drawing/2016/5/10/chartex" xmlns:cx5="http://schemas.microsoft.com/office/drawing/2016/5/11/chartex" xmlns:cx6="http://schemas.microsoft.com/office/drawing/2016/5/12/chartex" xmlns:cx7="http://schemas.microsoft.com/office/drawing/2016/5/13/chartex" xmlns:cx8="http://schemas.microsoft.com/office/drawing/2016/5/14/chartex" xmlns:mc="http://schemas.openxmlformats.org/markup-compatibility/2006" xmlns:aink="http://schemas.microsoft.com/office/drawing/2016/ink" xmlns:am3d="http://schemas.microsoft.com/office/drawing/2017/model3d" xmlns:o="urn:schemas-microsoft-com:office:office" xmlns:oel="http://schemas.microsoft.com/office/2019/extlst" xmlns:r="http://schemas.openxmlformats.org/officeDocument/2006/relationships" xmlns:m="http://schemas.openxmlformats.org/officeDocument/2006/math" xmlns:v="urn:schemas-microsoft-com:vml" xmlns:wp14="http://schemas.microsoft.com/office/word/2010/wordprocessingDrawing" xmlns:wp="http://schemas.openxmlformats.org/drawingml/2006/wordprocessingDrawing" xmlns:w10="urn:schemas-microsoft-com:office:word" xmlns:w="http://schemas.openxmlformats.org/wordprocessingml/2006/main" xmlns:w14="http://schemas.microsoft.com/office/word/2010/wordml" xmlns:w15="http://schemas.microsoft.com/office/word/2012/wordml" xmlns:w16cex="http://schemas.microsoft.com/office/word/2018/wordml/cex" xmlns:w16cid="http://schemas.microsoft.com/office/word/2016/wordml/cid" xmlns:w16="http://schemas.microsoft.com/office/word/2018/wordml" xmlns:w16du="http://schemas.microsoft.com/office/word/2023/wordml/word16du" xmlns:w16sdtdh="http://schemas.microsoft.com/office/word/2020/wordml/sdtdatahash" xmlns:w16se="http://schemas.microsoft.com/office/word/2015/wordml/symex" xmlns:wpg="http://schemas.microsoft.com/office/word/2010/wordprocessingGroup" xmlns:wpi="http://schemas.microsoft.com/office/word/2010/wordprocessingInk" xmlns:wne="http://schemas.microsoft.com/office/word/2006/wordml" xmlns:wps="http://schemas.microsoft.com/office/word/2010/wordprocessingShape" mc:Ignorable="w14 w15 w16se w16cid w16 w16cex w16sdtdh wp14">
   <w:sdt>
     <w:sdtPr>
       <w:id w:val="-116998415"/>
@@ -5744,7 +6707,7 @@
 </file>
 
 <file path=word/footnotes.xml><?xml version="1.0" encoding="utf-8"?>
-<w:footnotes xmlns:wpc="http://schemas.microsoft.com/office/word/2010/wordprocessingCanvas" xmlns:cx="http://schemas.microsoft.com/office/drawing/2014/chartex" xmlns:cx1="http://schemas.microsoft.com/office/drawing/2015/9/8/chartex" xmlns:cx2="http://schemas.microsoft.com/office/drawing/2015/10/21/chartex" xmlns:cx3="http://schemas.microsoft.com/office/drawing/2016/5/9/chartex" xmlns:cx4="http://schemas.microsoft.com/office/drawing/2016/5/10/chartex" xmlns:cx5="http://schemas.microsoft.com/office/drawing/2016/5/11/chartex" xmlns:cx6="http://schemas.microsoft.com/office/drawing/2016/5/12/chartex" xmlns:cx7="http://schemas.microsoft.com/office/drawing/2016/5/13/chartex" xmlns:cx8="http://schemas.microsoft.com/office/drawing/2016/5/14/chartex" xmlns:mc="http://schemas.openxmlformats.org/markup-compatibility/2006" xmlns:aink="http://schemas.microsoft.com/office/drawing/2016/ink" xmlns:am3d="http://schemas.microsoft.com/office/drawing/2017/model3d" xmlns:o="urn:schemas-microsoft-com:office:office" xmlns:oel="http://schemas.microsoft.com/office/2019/extlst" xmlns:r="http://schemas.openxmlformats.org/officeDocument/2006/relationships" xmlns:m="http://schemas.openxmlformats.org/officeDocument/2006/math" xmlns:v="urn:schemas-microsoft-com:vml" xmlns:wp14="http://schemas.microsoft.com/office/word/2010/wordprocessingDrawing" xmlns:wp="http://schemas.openxmlformats.org/drawingml/2006/wordprocessingDrawing" xmlns:w10="urn:schemas-microsoft-com:office:word" xmlns:w="http://schemas.openxmlformats.org/wordprocessingml/2006/main" xmlns:w14="http://schemas.microsoft.com/office/word/2010/wordml" xmlns:w15="http://schemas.microsoft.com/office/word/2012/wordml" xmlns:w16cex="http://schemas.microsoft.com/office/word/2018/wordml/cex" xmlns:w16cid="http://schemas.microsoft.com/office/word/2016/wordml/cid" xmlns:w16="http://schemas.microsoft.com/office/word/2018/wordml" xmlns:w16sdtdh="http://schemas.microsoft.com/office/word/2020/wordml/sdtdatahash" xmlns:w16se="http://schemas.microsoft.com/office/word/2015/wordml/symex" xmlns:wpg="http://schemas.microsoft.com/office/word/2010/wordprocessingGroup" xmlns:wpi="http://schemas.microsoft.com/office/word/2010/wordprocessingInk" xmlns:wne="http://schemas.microsoft.com/office/word/2006/wordml" xmlns:wps="http://schemas.microsoft.com/office/word/2010/wordprocessingShape" mc:Ignorable="w14 w15 w16se w16cid w16 w16cex w16sdtdh wp14">
+<w:footnotes xmlns:wpc="http://schemas.microsoft.com/office/word/2010/wordprocessingCanvas" xmlns:cx="http://schemas.microsoft.com/office/drawing/2014/chartex" xmlns:cx1="http://schemas.microsoft.com/office/drawing/2015/9/8/chartex" xmlns:cx2="http://schemas.microsoft.com/office/drawing/2015/10/21/chartex" xmlns:cx3="http://schemas.microsoft.com/office/drawing/2016/5/9/chartex" xmlns:cx4="http://schemas.microsoft.com/office/drawing/2016/5/10/chartex" xmlns:cx5="http://schemas.microsoft.com/office/drawing/2016/5/11/chartex" xmlns:cx6="http://schemas.microsoft.com/office/drawing/2016/5/12/chartex" xmlns:cx7="http://schemas.microsoft.com/office/drawing/2016/5/13/chartex" xmlns:cx8="http://schemas.microsoft.com/office/drawing/2016/5/14/chartex" xmlns:mc="http://schemas.openxmlformats.org/markup-compatibility/2006" xmlns:aink="http://schemas.microsoft.com/office/drawing/2016/ink" xmlns:am3d="http://schemas.microsoft.com/office/drawing/2017/model3d" xmlns:o="urn:schemas-microsoft-com:office:office" xmlns:oel="http://schemas.microsoft.com/office/2019/extlst" xmlns:r="http://schemas.openxmlformats.org/officeDocument/2006/relationships" xmlns:m="http://schemas.openxmlformats.org/officeDocument/2006/math" xmlns:v="urn:schemas-microsoft-com:vml" xmlns:wp14="http://schemas.microsoft.com/office/word/2010/wordprocessingDrawing" xmlns:wp="http://schemas.openxmlformats.org/drawingml/2006/wordprocessingDrawing" xmlns:w10="urn:schemas-microsoft-com:office:word" xmlns:w="http://schemas.openxmlformats.org/wordprocessingml/2006/main" xmlns:w14="http://schemas.microsoft.com/office/word/2010/wordml" xmlns:w15="http://schemas.microsoft.com/office/word/2012/wordml" xmlns:w16cex="http://schemas.microsoft.com/office/word/2018/wordml/cex" xmlns:w16cid="http://schemas.microsoft.com/office/word/2016/wordml/cid" xmlns:w16="http://schemas.microsoft.com/office/word/2018/wordml" xmlns:w16du="http://schemas.microsoft.com/office/word/2023/wordml/word16du" xmlns:w16sdtdh="http://schemas.microsoft.com/office/word/2020/wordml/sdtdatahash" xmlns:w16se="http://schemas.microsoft.com/office/word/2015/wordml/symex" xmlns:wpg="http://schemas.microsoft.com/office/word/2010/wordprocessingGroup" xmlns:wpi="http://schemas.microsoft.com/office/word/2010/wordprocessingInk" xmlns:wne="http://schemas.microsoft.com/office/word/2006/wordml" xmlns:wps="http://schemas.microsoft.com/office/word/2010/wordprocessingShape" mc:Ignorable="w14 w15 w16se w16cid w16 w16cex w16sdtdh wp14">
   <w:footnote w:type="separator" w:id="-1">
     <w:p>
       <w:pPr>
@@ -5769,7 +6732,7 @@
 </file>
 
 <file path=word/numbering.xml><?xml version="1.0" encoding="utf-8"?>
-<w:numbering xmlns:wpc="http://schemas.microsoft.com/office/word/2010/wordprocessingCanvas" xmlns:cx="http://schemas.microsoft.com/office/drawing/2014/chartex" xmlns:cx1="http://schemas.microsoft.com/office/drawing/2015/9/8/chartex" xmlns:cx2="http://schemas.microsoft.com/office/drawing/2015/10/21/chartex" xmlns:cx3="http://schemas.microsoft.com/office/drawing/2016/5/9/chartex" xmlns:cx4="http://schemas.microsoft.com/office/drawing/2016/5/10/chartex" xmlns:cx5="http://schemas.microsoft.com/office/drawing/2016/5/11/chartex" xmlns:cx6="http://schemas.microsoft.com/office/drawing/2016/5/12/chartex" xmlns:cx7="http://schemas.microsoft.com/office/drawing/2016/5/13/chartex" xmlns:cx8="http://schemas.microsoft.com/office/drawing/2016/5/14/chartex" xmlns:mc="http://schemas.openxmlformats.org/markup-compatibility/2006" xmlns:aink="http://schemas.microsoft.com/office/drawing/2016/ink" xmlns:am3d="http://schemas.microsoft.com/office/drawing/2017/model3d" xmlns:o="urn:schemas-microsoft-com:office:office" xmlns:oel="http://schemas.microsoft.com/office/2019/extlst" xmlns:r="http://schemas.openxmlformats.org/officeDocument/2006/relationships" xmlns:m="http://schemas.openxmlformats.org/officeDocument/2006/math" xmlns:v="urn:schemas-microsoft-com:vml" xmlns:wp14="http://schemas.microsoft.com/office/word/2010/wordprocessingDrawing" xmlns:wp="http://schemas.openxmlformats.org/drawingml/2006/wordprocessingDrawing" xmlns:w10="urn:schemas-microsoft-com:office:word" xmlns:w="http://schemas.openxmlformats.org/wordprocessingml/2006/main" xmlns:w14="http://schemas.microsoft.com/office/word/2010/wordml" xmlns:w15="http://schemas.microsoft.com/office/word/2012/wordml" xmlns:w16cex="http://schemas.microsoft.com/office/word/2018/wordml/cex" xmlns:w16cid="http://schemas.microsoft.com/office/word/2016/wordml/cid" xmlns:w16="http://schemas.microsoft.com/office/word/2018/wordml" xmlns:w16sdtdh="http://schemas.microsoft.com/office/word/2020/wordml/sdtdatahash" xmlns:w16se="http://schemas.microsoft.com/office/word/2015/wordml/symex" xmlns:wpg="http://schemas.microsoft.com/office/word/2010/wordprocessingGroup" xmlns:wpi="http://schemas.microsoft.com/office/word/2010/wordprocessingInk" xmlns:wne="http://schemas.microsoft.com/office/word/2006/wordml" xmlns:wps="http://schemas.microsoft.com/office/word/2010/wordprocessingShape" mc:Ignorable="w14 w15 w16se w16cid w16 w16cex w16sdtdh wp14">
+<w:numbering xmlns:wpc="http://schemas.microsoft.com/office/word/2010/wordprocessingCanvas" xmlns:cx="http://schemas.microsoft.com/office/drawing/2014/chartex" xmlns:cx1="http://schemas.microsoft.com/office/drawing/2015/9/8/chartex" xmlns:cx2="http://schemas.microsoft.com/office/drawing/2015/10/21/chartex" xmlns:cx3="http://schemas.microsoft.com/office/drawing/2016/5/9/chartex" xmlns:cx4="http://schemas.microsoft.com/office/drawing/2016/5/10/chartex" xmlns:cx5="http://schemas.microsoft.com/office/drawing/2016/5/11/chartex" xmlns:cx6="http://schemas.microsoft.com/office/drawing/2016/5/12/chartex" xmlns:cx7="http://schemas.microsoft.com/office/drawing/2016/5/13/chartex" xmlns:cx8="http://schemas.microsoft.com/office/drawing/2016/5/14/chartex" xmlns:mc="http://schemas.openxmlformats.org/markup-compatibility/2006" xmlns:aink="http://schemas.microsoft.com/office/drawing/2016/ink" xmlns:am3d="http://schemas.microsoft.com/office/drawing/2017/model3d" xmlns:o="urn:schemas-microsoft-com:office:office" xmlns:oel="http://schemas.microsoft.com/office/2019/extlst" xmlns:r="http://schemas.openxmlformats.org/officeDocument/2006/relationships" xmlns:m="http://schemas.openxmlformats.org/officeDocument/2006/math" xmlns:v="urn:schemas-microsoft-com:vml" xmlns:wp14="http://schemas.microsoft.com/office/word/2010/wordprocessingDrawing" xmlns:wp="http://schemas.openxmlformats.org/drawingml/2006/wordprocessingDrawing" xmlns:w10="urn:schemas-microsoft-com:office:word" xmlns:w="http://schemas.openxmlformats.org/wordprocessingml/2006/main" xmlns:w14="http://schemas.microsoft.com/office/word/2010/wordml" xmlns:w15="http://schemas.microsoft.com/office/word/2012/wordml" xmlns:w16cex="http://schemas.microsoft.com/office/word/2018/wordml/cex" xmlns:w16cid="http://schemas.microsoft.com/office/word/2016/wordml/cid" xmlns:w16="http://schemas.microsoft.com/office/word/2018/wordml" xmlns:w16du="http://schemas.microsoft.com/office/word/2023/wordml/word16du" xmlns:w16sdtdh="http://schemas.microsoft.com/office/word/2020/wordml/sdtdatahash" xmlns:w16se="http://schemas.microsoft.com/office/word/2015/wordml/symex" xmlns:wpg="http://schemas.microsoft.com/office/word/2010/wordprocessingGroup" xmlns:wpi="http://schemas.microsoft.com/office/word/2010/wordprocessingInk" xmlns:wne="http://schemas.microsoft.com/office/word/2006/wordml" xmlns:wps="http://schemas.microsoft.com/office/word/2010/wordprocessingShape" mc:Ignorable="w14 w15 w16se w16cid w16 w16cex w16sdtdh wp14">
   <w:abstractNum w:abstractNumId="0" w15:restartNumberingAfterBreak="0">
     <w:nsid w:val="4F73445D"/>
     <w:multiLevelType w:val="multilevel"/>
@@ -6061,6 +7024,119 @@
       </w:pPr>
     </w:lvl>
   </w:abstractNum>
+  <w:abstractNum w:abstractNumId="3" w15:restartNumberingAfterBreak="0">
+    <w:nsid w:val="63574F4C"/>
+    <w:multiLevelType w:val="hybridMultilevel"/>
+    <w:tmpl w:val="154A2B22"/>
+    <w:lvl w:ilvl="0" w:tplc="38090001">
+      <w:start w:val="1"/>
+      <w:numFmt w:val="bullet"/>
+      <w:lvlText w:val=""/>
+      <w:lvlJc w:val="left"/>
+      <w:pPr>
+        <w:ind w:left="720" w:hanging="360"/>
+      </w:pPr>
+      <w:rPr>
+        <w:rFonts w:ascii="Symbol" w:hAnsi="Symbol" w:hint="default"/>
+      </w:rPr>
+    </w:lvl>
+    <w:lvl w:ilvl="1" w:tplc="38090003" w:tentative="1">
+      <w:start w:val="1"/>
+      <w:numFmt w:val="bullet"/>
+      <w:lvlText w:val="o"/>
+      <w:lvlJc w:val="left"/>
+      <w:pPr>
+        <w:ind w:left="1440" w:hanging="360"/>
+      </w:pPr>
+      <w:rPr>
+        <w:rFonts w:ascii="Courier New" w:hAnsi="Courier New" w:cs="Courier New" w:hint="default"/>
+      </w:rPr>
+    </w:lvl>
+    <w:lvl w:ilvl="2" w:tplc="38090005" w:tentative="1">
+      <w:start w:val="1"/>
+      <w:numFmt w:val="bullet"/>
+      <w:lvlText w:val=""/>
+      <w:lvlJc w:val="left"/>
+      <w:pPr>
+        <w:ind w:left="2160" w:hanging="360"/>
+      </w:pPr>
+      <w:rPr>
+        <w:rFonts w:ascii="Wingdings" w:hAnsi="Wingdings" w:hint="default"/>
+      </w:rPr>
+    </w:lvl>
+    <w:lvl w:ilvl="3" w:tplc="38090001" w:tentative="1">
+      <w:start w:val="1"/>
+      <w:numFmt w:val="bullet"/>
+      <w:lvlText w:val=""/>
+      <w:lvlJc w:val="left"/>
+      <w:pPr>
+        <w:ind w:left="2880" w:hanging="360"/>
+      </w:pPr>
+      <w:rPr>
+        <w:rFonts w:ascii="Symbol" w:hAnsi="Symbol" w:hint="default"/>
+      </w:rPr>
+    </w:lvl>
+    <w:lvl w:ilvl="4" w:tplc="38090003" w:tentative="1">
+      <w:start w:val="1"/>
+      <w:numFmt w:val="bullet"/>
+      <w:lvlText w:val="o"/>
+      <w:lvlJc w:val="left"/>
+      <w:pPr>
+        <w:ind w:left="3600" w:hanging="360"/>
+      </w:pPr>
+      <w:rPr>
+        <w:rFonts w:ascii="Courier New" w:hAnsi="Courier New" w:cs="Courier New" w:hint="default"/>
+      </w:rPr>
+    </w:lvl>
+    <w:lvl w:ilvl="5" w:tplc="38090005" w:tentative="1">
+      <w:start w:val="1"/>
+      <w:numFmt w:val="bullet"/>
+      <w:lvlText w:val=""/>
+      <w:lvlJc w:val="left"/>
+      <w:pPr>
+        <w:ind w:left="4320" w:hanging="360"/>
+      </w:pPr>
+      <w:rPr>
+        <w:rFonts w:ascii="Wingdings" w:hAnsi="Wingdings" w:hint="default"/>
+      </w:rPr>
+    </w:lvl>
+    <w:lvl w:ilvl="6" w:tplc="38090001" w:tentative="1">
+      <w:start w:val="1"/>
+      <w:numFmt w:val="bullet"/>
+      <w:lvlText w:val=""/>
+      <w:lvlJc w:val="left"/>
+      <w:pPr>
+        <w:ind w:left="5040" w:hanging="360"/>
+      </w:pPr>
+      <w:rPr>
+        <w:rFonts w:ascii="Symbol" w:hAnsi="Symbol" w:hint="default"/>
+      </w:rPr>
+    </w:lvl>
+    <w:lvl w:ilvl="7" w:tplc="38090003" w:tentative="1">
+      <w:start w:val="1"/>
+      <w:numFmt w:val="bullet"/>
+      <w:lvlText w:val="o"/>
+      <w:lvlJc w:val="left"/>
+      <w:pPr>
+        <w:ind w:left="5760" w:hanging="360"/>
+      </w:pPr>
+      <w:rPr>
+        <w:rFonts w:ascii="Courier New" w:hAnsi="Courier New" w:cs="Courier New" w:hint="default"/>
+      </w:rPr>
+    </w:lvl>
+    <w:lvl w:ilvl="8" w:tplc="38090005" w:tentative="1">
+      <w:start w:val="1"/>
+      <w:numFmt w:val="bullet"/>
+      <w:lvlText w:val=""/>
+      <w:lvlJc w:val="left"/>
+      <w:pPr>
+        <w:ind w:left="6480" w:hanging="360"/>
+      </w:pPr>
+      <w:rPr>
+        <w:rFonts w:ascii="Wingdings" w:hAnsi="Wingdings" w:hint="default"/>
+      </w:rPr>
+    </w:lvl>
+  </w:abstractNum>
   <w:num w:numId="1" w16cid:durableId="837310290">
     <w:abstractNumId w:val="2"/>
   </w:num>
@@ -6069,6 +7145,9 @@
   </w:num>
   <w:num w:numId="3" w16cid:durableId="1201476937">
     <w:abstractNumId w:val="1"/>
+  </w:num>
+  <w:num w:numId="4" w16cid:durableId="1887065269">
+    <w:abstractNumId w:val="3"/>
   </w:num>
 </w:numbering>
 </file>

</xml_diff>